<commit_message>
P2 a bunch of stuff
</commit_message>
<xml_diff>
--- a/Exercise_1/Phase_2/12442103_Marko_Georgiev_Exercise_1_Phase_2.docx
+++ b/Exercise_1/Phase_2/12442103_Marko_Georgiev_Exercise_1_Phase_2.docx
@@ -19,21 +19,13 @@
           <w:sz w:val="48"/>
           <w:szCs w:val="48"/>
         </w:rPr>
-        <w:t xml:space="preserve">Exercise 1 - Phase 2: </w:t>
-      </w:r>
-      <w:r>
-        <w:rPr>
-          <w:rFonts w:ascii="Cambria" w:hAnsi="Cambria"/>
-          <w:sz w:val="48"/>
-          <w:szCs w:val="48"/>
-        </w:rPr>
-        <w:t>Security, Privacy and Explainability in Machine Learning</w:t>
+        <w:t>Exercise 1 - Phase 2: Security, Privacy and Explainability in Machine Learning</w:t>
       </w:r>
     </w:p>
     <w:p>
       <w:pPr>
         <w:sectPr>
-          <w:headerReference w:type="default" r:id="rId6"/>
+          <w:headerReference w:type="default" r:id="rId8"/>
           <w:pgSz w:w="12240" w:h="15840"/>
           <w:pgMar w:top="720" w:right="720" w:bottom="720" w:left="720" w:header="708" w:footer="708" w:gutter="0"/>
           <w:cols w:space="708"/>
@@ -104,9 +96,6 @@
       <w:r>
         <w:t xml:space="preserve"> </w:t>
       </w:r>
-      <w:r>
-        <w:tab/>
-      </w:r>
     </w:p>
     <w:p>
       <w:pPr>
@@ -126,13 +115,165 @@
       <w:r>
         <w:t xml:space="preserve"> I’ve compiled for E1. I have a total of 5 datasets, two of my own and three </w:t>
       </w:r>
-      <w:proofErr w:type="gramStart"/>
+      <w:r>
+        <w:t>of</w:t>
+      </w:r>
+      <w:r>
+        <w:t xml:space="preserve"> fellow students taking the course. </w:t>
+      </w:r>
+      <w:r>
+        <w:t xml:space="preserve">Having access to multiple copies of the data is extremely important for my approach in terms of removing the report. </w:t>
+      </w:r>
+    </w:p>
+    <w:p>
+      <w:pPr>
+        <w:pStyle w:val="Heading3"/>
+      </w:pPr>
+      <w:r>
+        <w:t xml:space="preserve">Importance of Counting </w:t>
+      </w:r>
+      <w:r>
+        <w:t>Unique Datasets</w:t>
+      </w:r>
+    </w:p>
+    <w:p>
+      <w:r>
+        <w:t>As pointed out to us by the exercise description,</w:t>
+      </w:r>
+      <w:r>
+        <w:t xml:space="preserve"> there is a chance that some of the Bob copies given out to different students might be the same. This makes it necessary to check whether every copy of the dataset that we have is completely unique. By analyzing the mechanism by which fingerprints are introduced to the datasets</w:t>
+      </w:r>
+      <w:r>
+        <w:t xml:space="preserve"> and </w:t>
+      </w:r>
+      <w:r>
+        <w:t xml:space="preserve">by </w:t>
+      </w:r>
+      <w:r>
+        <w:t xml:space="preserve">having multiple </w:t>
+      </w:r>
+      <w:r>
+        <w:t xml:space="preserve">copies of the exact same fingerprinted dataset, I might introduce bias into the fingerprint removal process. For example, since I have 5 copies </w:t>
+      </w:r>
+      <w:r>
+        <w:rPr>
+          <w:u w:val="single"/>
+        </w:rPr>
+        <w:t>at the time of writing this report</w:t>
+      </w:r>
+      <w:r>
+        <w:t xml:space="preserve">, if three copies of the data are the same, they will always have the majority in terms of changed values in the ‘cleaned’ dataset. </w:t>
+      </w:r>
+      <w:r>
+        <w:t>I will explain in more detail why this bias occurs in the ‘</w:t>
+      </w:r>
+      <w:hyperlink w:anchor="_Attack_Execution_Details" w:history="1">
+        <w:r>
+          <w:rPr>
+            <w:rStyle w:val="Hyperlink"/>
+          </w:rPr>
+          <w:t>Attack Execut</w:t>
+        </w:r>
+        <w:r>
+          <w:rPr>
+            <w:rStyle w:val="Hyperlink"/>
+          </w:rPr>
+          <w:t>i</w:t>
+        </w:r>
+        <w:r>
+          <w:rPr>
+            <w:rStyle w:val="Hyperlink"/>
+          </w:rPr>
+          <w:t>on Details</w:t>
+        </w:r>
+      </w:hyperlink>
+      <w:r>
+        <w:t xml:space="preserve">’ section. </w:t>
+      </w:r>
+    </w:p>
+    <w:p>
+      <w:pPr>
+        <w:pStyle w:val="Heading3"/>
+      </w:pPr>
+      <w:r>
+        <w:t xml:space="preserve">Dataset </w:t>
+      </w:r>
+      <w:r>
+        <w:t>Difference Analysis</w:t>
+      </w:r>
+    </w:p>
+    <w:p>
+      <w:r>
+        <w:t xml:space="preserve">Before I worked on the attack, I needed to know how the datasets were different </w:t>
+      </w:r>
       <w:r>
         <w:t>from</w:t>
       </w:r>
-      <w:proofErr w:type="gramEnd"/>
-      <w:r>
-        <w:t xml:space="preserve"> fellow students taking the course. </w:t>
+      <w:r>
+        <w:t xml:space="preserve"> each other</w:t>
+      </w:r>
+      <w:r>
+        <w:t>. My goal is to identify positions in the dataset where values differ and mark these positions as the locations where fingerprint modification occurred. To assess this, I looked at every cell across all unique datasets and counted how many unique values occur.  Results are saved in a file ‘</w:t>
+      </w:r>
+      <w:r>
+        <w:rPr>
+          <w:rStyle w:val="file-namesChar"/>
+        </w:rPr>
+        <w:t>diff_map.csv</w:t>
+      </w:r>
+      <w:r>
+        <w:t>’ and this difference map is then analyzed into a ‘</w:t>
+      </w:r>
+      <w:r>
+        <w:rPr>
+          <w:rStyle w:val="file-namesChar"/>
+        </w:rPr>
+        <w:t>summary.csv</w:t>
+      </w:r>
+      <w:r>
+        <w:t>’ file that tells us how many cells in total will be modified. Lastly, I have a file titled ‘</w:t>
+      </w:r>
+      <w:r>
+        <w:rPr>
+          <w:rStyle w:val="file-namesChar"/>
+        </w:rPr>
+        <w:t>uniqueness.csv</w:t>
+      </w:r>
+      <w:r>
+        <w:t xml:space="preserve">’ which tells me the number of times a dataset had unique values in a cell where multiple datasets disagree </w:t>
+      </w:r>
+      <w:r>
+        <w:t>(the number of unique values was &gt; 1 because of that dataset). The complete notebook that does these computations is in ‘</w:t>
+      </w:r>
+      <w:r>
+        <w:rPr>
+          <w:rStyle w:val="file-namesChar"/>
+        </w:rPr>
+        <w:t>dataset-diff-</w:t>
+      </w:r>
+      <w:proofErr w:type="spellStart"/>
+      <w:r>
+        <w:rPr>
+          <w:rStyle w:val="file-namesChar"/>
+        </w:rPr>
+        <w:t>analysis.ipynb</w:t>
+      </w:r>
+      <w:proofErr w:type="spellEnd"/>
+      <w:r>
+        <w:t>’.</w:t>
+      </w:r>
+    </w:p>
+    <w:p>
+      <w:pPr>
+        <w:pStyle w:val="Heading2"/>
+      </w:pPr>
+      <w:r>
+        <w:t>Attack Execution and Results</w:t>
+      </w:r>
+    </w:p>
+    <w:p>
+      <w:r>
+        <w:t xml:space="preserve">Now, it is finally time to discuss the attack. Since I have what I consider to be enough dataset versions, my attack only focuses on combining them all into a single one.  </w:t>
       </w:r>
     </w:p>
     <w:p>
@@ -140,11 +281,146 @@
         <w:pStyle w:val="Heading3"/>
       </w:pPr>
       <w:r>
-        <w:t>Counting Unique Datasets</w:t>
-      </w:r>
-    </w:p>
-    <w:p/>
-    <w:p/>
+        <w:lastRenderedPageBreak/>
+        <w:t>Dataset Utils</w:t>
+      </w:r>
+    </w:p>
+    <w:p>
+      <w:r>
+        <w:t>An extremely important script in my approach is the ‘</w:t>
+      </w:r>
+      <w:r>
+        <w:rPr>
+          <w:rStyle w:val="file-namesChar"/>
+        </w:rPr>
+        <w:t>dataset_uniqueness_utils.py</w:t>
+      </w:r>
+      <w:r>
+        <w:t xml:space="preserve">’. This script contains the function that </w:t>
+      </w:r>
+    </w:p>
+    <w:p>
+      <w:pPr>
+        <w:pStyle w:val="Heading3"/>
+      </w:pPr>
+      <w:bookmarkStart w:id="0" w:name="_Attack_Execution_Details"/>
+      <w:bookmarkEnd w:id="0"/>
+      <w:r>
+        <w:t>Attack Execution Details</w:t>
+      </w:r>
+    </w:p>
+    <w:p>
+      <w:pPr>
+        <w:pStyle w:val="Heading3"/>
+      </w:pPr>
+      <w:r>
+        <w:t>How are Attack Results Saved</w:t>
+      </w:r>
+    </w:p>
+    <w:p>
+      <w:pPr>
+        <w:pStyle w:val="Heading2"/>
+      </w:pPr>
+      <w:r>
+        <w:t>E1 P2 Questions</w:t>
+      </w:r>
+    </w:p>
+    <w:p>
+      <w:pPr>
+        <w:pStyle w:val="Heading4"/>
+      </w:pPr>
+      <w:r>
+        <w:t>1. Having multiple datasets, how obvious do you think the fingerprint was before you started attacking it? (0-10)</w:t>
+      </w:r>
+    </w:p>
+    <w:p>
+      <w:pPr>
+        <w:pStyle w:val="Heading4"/>
+      </w:pPr>
+      <w:r>
+        <w:t>2. How eager were you to include Bob’s copy to design your attack? (0-10)</w:t>
+      </w:r>
+    </w:p>
+    <w:p>
+      <w:pPr>
+        <w:pStyle w:val="Heading4"/>
+      </w:pPr>
+      <w:r>
+        <w:t>3. How eager were you to include more copies to design your attack? (0-10)</w:t>
+      </w:r>
+    </w:p>
+    <w:p>
+      <w:pPr>
+        <w:pStyle w:val="Heading4"/>
+      </w:pPr>
+      <w:r>
+        <w:t>4. How confident are you that you broke the fingerprint and that no collaborator can be detected? (0-10)</w:t>
+      </w:r>
+    </w:p>
+    <w:p>
+      <w:pPr>
+        <w:pStyle w:val="Heading4"/>
+      </w:pPr>
+      <w:r>
+        <w:t>5. How confident are you that at least one collaborator cannot be detected? (0-10)</w:t>
+      </w:r>
+    </w:p>
+    <w:p>
+      <w:pPr>
+        <w:pStyle w:val="Heading4"/>
+      </w:pPr>
+      <w:r>
+        <w:t>6. How difficult did you find the task of disrupting the fingerprint? (0-10)</w:t>
+      </w:r>
+    </w:p>
+    <w:p>
+      <w:pPr>
+        <w:pStyle w:val="Heading4"/>
+      </w:pPr>
+      <w:r>
+        <w:t>7. How many collaborators (including Bob) did you work with? (Answer truthfully, there is no wrong answer here)</w:t>
+      </w:r>
+    </w:p>
+    <w:p>
+      <w:pPr>
+        <w:pStyle w:val="Heading4"/>
+      </w:pPr>
+      <w:r>
+        <w:t>8. Why do you believe your attack was effective (or not)?</w:t>
+      </w:r>
+    </w:p>
+    <w:p>
+      <w:pPr>
+        <w:pStyle w:val="Heading4"/>
+      </w:pPr>
+      <w:r>
+        <w:t>9. If you had more time, what would you do differently?</w:t>
+      </w:r>
+    </w:p>
+    <w:p>
+      <w:pPr>
+        <w:pStyle w:val="Heading4"/>
+      </w:pPr>
+      <w:r>
+        <w:t>10. Did you notice any patterns in the data or in the dataset differences that gave you hints about the fingerprinting method?</w:t>
+      </w:r>
+    </w:p>
+    <w:p>
+      <w:pPr>
+        <w:pStyle w:val="Heading4"/>
+      </w:pPr>
+      <w:r>
+        <w:t>11. What was your biggest challenge in balancing fingerprint disruption and data utility?</w:t>
+      </w:r>
+    </w:p>
+    <w:p>
+      <w:pPr>
+        <w:pStyle w:val="Heading4"/>
+      </w:pPr>
+      <w:r>
+        <w:t>12. How does having multiple datasets help or complicate your attack?</w:t>
+      </w:r>
+    </w:p>
     <w:sectPr>
       <w:type w:val="continuous"/>
       <w:pgSz w:w="12240" w:h="15840"/>
@@ -221,6 +497,127 @@
     </w:r>
   </w:p>
 </w:hdr>
+</file>
+
+<file path=word/numbering.xml><?xml version="1.0" encoding="utf-8"?>
+<w:numbering xmlns:wpc="http://schemas.microsoft.com/office/word/2010/wordprocessingCanvas" xmlns:cx="http://schemas.microsoft.com/office/drawing/2014/chartex" xmlns:cx1="http://schemas.microsoft.com/office/drawing/2015/9/8/chartex" xmlns:cx2="http://schemas.microsoft.com/office/drawing/2015/10/21/chartex" xmlns:cx3="http://schemas.microsoft.com/office/drawing/2016/5/9/chartex" xmlns:cx4="http://schemas.microsoft.com/office/drawing/2016/5/10/chartex" xmlns:cx5="http://schemas.microsoft.com/office/drawing/2016/5/11/chartex" xmlns:cx6="http://schemas.microsoft.com/office/drawing/2016/5/12/chartex" xmlns:cx7="http://schemas.microsoft.com/office/drawing/2016/5/13/chartex" xmlns:cx8="http://schemas.microsoft.com/office/drawing/2016/5/14/chartex" xmlns:mc="http://schemas.openxmlformats.org/markup-compatibility/2006" xmlns:aink="http://schemas.microsoft.com/office/drawing/2016/ink" xmlns:am3d="http://schemas.microsoft.com/office/drawing/2017/model3d" xmlns:o="urn:schemas-microsoft-com:office:office" xmlns:oel="http://schemas.microsoft.com/office/2019/extlst" xmlns:r="http://schemas.openxmlformats.org/officeDocument/2006/relationships" xmlns:m="http://schemas.openxmlformats.org/officeDocument/2006/math" xmlns:v="urn:schemas-microsoft-com:vml" xmlns:wp14="http://schemas.microsoft.com/office/word/2010/wordprocessingDrawing" xmlns:wp="http://schemas.openxmlformats.org/drawingml/2006/wordprocessingDrawing" xmlns:w10="urn:schemas-microsoft-com:office:word" xmlns:w="http://schemas.openxmlformats.org/wordprocessingml/2006/main" xmlns:w14="http://schemas.microsoft.com/office/word/2010/wordml" xmlns:w15="http://schemas.microsoft.com/office/word/2012/wordml" xmlns:w16cex="http://schemas.microsoft.com/office/word/2018/wordml/cex" xmlns:w16cid="http://schemas.microsoft.com/office/word/2016/wordml/cid" xmlns:w16="http://schemas.microsoft.com/office/word/2018/wordml" xmlns:w16du="http://schemas.microsoft.com/office/word/2023/wordml/word16du" xmlns:w16sdtdh="http://schemas.microsoft.com/office/word/2020/wordml/sdtdatahash" xmlns:w16sdtfl="http://schemas.microsoft.com/office/word/2024/wordml/sdtformatlock" xmlns:w16se="http://schemas.microsoft.com/office/word/2015/wordml/symex" xmlns:wpg="http://schemas.microsoft.com/office/word/2010/wordprocessingGroup" xmlns:wpi="http://schemas.microsoft.com/office/word/2010/wordprocessingInk" xmlns:wne="http://schemas.microsoft.com/office/word/2006/wordml" xmlns:wps="http://schemas.microsoft.com/office/word/2010/wordprocessingShape" mc:Ignorable="w14 w15 w16se w16cid w16 w16cex w16sdtdh w16sdtfl w16du wp14">
+  <w:abstractNum w:abstractNumId="0" w15:restartNumberingAfterBreak="0">
+    <w:nsid w:val="3ED52B5D"/>
+    <w:multiLevelType w:val="multilevel"/>
+    <w:tmpl w:val="76D8B8BC"/>
+    <w:lvl w:ilvl="0">
+      <w:start w:val="1"/>
+      <w:numFmt w:val="decimal"/>
+      <w:lvlText w:val="%1."/>
+      <w:lvlJc w:val="left"/>
+      <w:pPr>
+        <w:tabs>
+          <w:tab w:val="num" w:pos="720"/>
+        </w:tabs>
+        <w:ind w:left="720" w:hanging="360"/>
+      </w:pPr>
+    </w:lvl>
+    <w:lvl w:ilvl="1" w:tentative="1">
+      <w:start w:val="1"/>
+      <w:numFmt w:val="decimal"/>
+      <w:lvlText w:val="%2."/>
+      <w:lvlJc w:val="left"/>
+      <w:pPr>
+        <w:tabs>
+          <w:tab w:val="num" w:pos="1440"/>
+        </w:tabs>
+        <w:ind w:left="1440" w:hanging="360"/>
+      </w:pPr>
+    </w:lvl>
+    <w:lvl w:ilvl="2" w:tentative="1">
+      <w:start w:val="1"/>
+      <w:numFmt w:val="decimal"/>
+      <w:lvlText w:val="%3."/>
+      <w:lvlJc w:val="left"/>
+      <w:pPr>
+        <w:tabs>
+          <w:tab w:val="num" w:pos="2160"/>
+        </w:tabs>
+        <w:ind w:left="2160" w:hanging="360"/>
+      </w:pPr>
+    </w:lvl>
+    <w:lvl w:ilvl="3" w:tentative="1">
+      <w:start w:val="1"/>
+      <w:numFmt w:val="decimal"/>
+      <w:lvlText w:val="%4."/>
+      <w:lvlJc w:val="left"/>
+      <w:pPr>
+        <w:tabs>
+          <w:tab w:val="num" w:pos="2880"/>
+        </w:tabs>
+        <w:ind w:left="2880" w:hanging="360"/>
+      </w:pPr>
+    </w:lvl>
+    <w:lvl w:ilvl="4" w:tentative="1">
+      <w:start w:val="1"/>
+      <w:numFmt w:val="decimal"/>
+      <w:lvlText w:val="%5."/>
+      <w:lvlJc w:val="left"/>
+      <w:pPr>
+        <w:tabs>
+          <w:tab w:val="num" w:pos="3600"/>
+        </w:tabs>
+        <w:ind w:left="3600" w:hanging="360"/>
+      </w:pPr>
+    </w:lvl>
+    <w:lvl w:ilvl="5" w:tentative="1">
+      <w:start w:val="1"/>
+      <w:numFmt w:val="decimal"/>
+      <w:lvlText w:val="%6."/>
+      <w:lvlJc w:val="left"/>
+      <w:pPr>
+        <w:tabs>
+          <w:tab w:val="num" w:pos="4320"/>
+        </w:tabs>
+        <w:ind w:left="4320" w:hanging="360"/>
+      </w:pPr>
+    </w:lvl>
+    <w:lvl w:ilvl="6" w:tentative="1">
+      <w:start w:val="1"/>
+      <w:numFmt w:val="decimal"/>
+      <w:lvlText w:val="%7."/>
+      <w:lvlJc w:val="left"/>
+      <w:pPr>
+        <w:tabs>
+          <w:tab w:val="num" w:pos="5040"/>
+        </w:tabs>
+        <w:ind w:left="5040" w:hanging="360"/>
+      </w:pPr>
+    </w:lvl>
+    <w:lvl w:ilvl="7" w:tentative="1">
+      <w:start w:val="1"/>
+      <w:numFmt w:val="decimal"/>
+      <w:lvlText w:val="%8."/>
+      <w:lvlJc w:val="left"/>
+      <w:pPr>
+        <w:tabs>
+          <w:tab w:val="num" w:pos="5760"/>
+        </w:tabs>
+        <w:ind w:left="5760" w:hanging="360"/>
+      </w:pPr>
+    </w:lvl>
+    <w:lvl w:ilvl="8" w:tentative="1">
+      <w:start w:val="1"/>
+      <w:numFmt w:val="decimal"/>
+      <w:lvlText w:val="%9."/>
+      <w:lvlJc w:val="left"/>
+      <w:pPr>
+        <w:tabs>
+          <w:tab w:val="num" w:pos="6480"/>
+        </w:tabs>
+        <w:ind w:left="6480" w:hanging="360"/>
+      </w:pPr>
+    </w:lvl>
+  </w:abstractNum>
+  <w:num w:numId="1" w16cid:durableId="1441335582">
+    <w:abstractNumId w:val="0"/>
+  </w:num>
+</w:numbering>
 </file>
 
 <file path=word/styles.xml><?xml version="1.0" encoding="utf-8"?>
@@ -830,7 +1227,6 @@
   <w:style w:type="character" w:default="1" w:styleId="DefaultParagraphFont">
     <w:name w:val="Default Paragraph Font"/>
     <w:uiPriority w:val="1"/>
-    <w:semiHidden/>
     <w:unhideWhenUsed/>
   </w:style>
   <w:style w:type="table" w:default="1" w:styleId="TableNormal">
@@ -1189,6 +1585,121 @@
     <w:rsid w:val="00EA2441"/>
     <w:rPr>
       <w:rFonts w:ascii="Cambria" w:hAnsi="Cambria"/>
+    </w:rPr>
+  </w:style>
+  <w:style w:type="character" w:styleId="Hyperlink">
+    <w:name w:val="Hyperlink"/>
+    <w:basedOn w:val="DefaultParagraphFont"/>
+    <w:uiPriority w:val="99"/>
+    <w:unhideWhenUsed/>
+    <w:rsid w:val="00A86E86"/>
+    <w:rPr>
+      <w:color w:val="467886" w:themeColor="hyperlink"/>
+      <w:u w:val="single"/>
+    </w:rPr>
+  </w:style>
+  <w:style w:type="character" w:styleId="UnresolvedMention">
+    <w:name w:val="Unresolved Mention"/>
+    <w:basedOn w:val="DefaultParagraphFont"/>
+    <w:uiPriority w:val="99"/>
+    <w:semiHidden/>
+    <w:unhideWhenUsed/>
+    <w:rsid w:val="00A86E86"/>
+    <w:rPr>
+      <w:color w:val="605E5C"/>
+      <w:shd w:val="clear" w:color="auto" w:fill="E1DFDD"/>
+    </w:rPr>
+  </w:style>
+  <w:style w:type="character" w:customStyle="1" w:styleId="file-namesChar">
+    <w:name w:val="file-names Char"/>
+    <w:basedOn w:val="DefaultParagraphFont"/>
+    <w:link w:val="file-names"/>
+    <w:rsid w:val="00D56140"/>
+    <w:rPr>
+      <w:rFonts w:ascii="Cascadia Code" w:hAnsi="Cascadia Code"/>
+      <w:sz w:val="20"/>
+      <w:szCs w:val="20"/>
+    </w:rPr>
+  </w:style>
+  <w:style w:type="paragraph" w:customStyle="1" w:styleId="file-names">
+    <w:name w:val="file-names"/>
+    <w:basedOn w:val="FootnoteText"/>
+    <w:link w:val="file-namesChar"/>
+    <w:qFormat/>
+    <w:rsid w:val="00D56140"/>
+    <w:rPr>
+      <w:rFonts w:ascii="Cascadia Code" w:hAnsi="Cascadia Code"/>
+    </w:rPr>
+  </w:style>
+  <w:style w:type="paragraph" w:styleId="FootnoteText">
+    <w:name w:val="footnote text"/>
+    <w:basedOn w:val="Normal"/>
+    <w:link w:val="FootnoteTextChar"/>
+    <w:uiPriority w:val="99"/>
+    <w:semiHidden/>
+    <w:unhideWhenUsed/>
+    <w:rsid w:val="00D56140"/>
+    <w:pPr>
+      <w:spacing w:after="0" w:line="240" w:lineRule="auto"/>
+    </w:pPr>
+    <w:rPr>
+      <w:sz w:val="20"/>
+      <w:szCs w:val="20"/>
+    </w:rPr>
+  </w:style>
+  <w:style w:type="character" w:customStyle="1" w:styleId="FootnoteTextChar">
+    <w:name w:val="Footnote Text Char"/>
+    <w:basedOn w:val="DefaultParagraphFont"/>
+    <w:link w:val="FootnoteText"/>
+    <w:uiPriority w:val="99"/>
+    <w:semiHidden/>
+    <w:rsid w:val="00D56140"/>
+    <w:rPr>
+      <w:rFonts w:ascii="Cambria" w:hAnsi="Cambria"/>
+      <w:sz w:val="20"/>
+      <w:szCs w:val="20"/>
+    </w:rPr>
+  </w:style>
+  <w:style w:type="character" w:styleId="FollowedHyperlink">
+    <w:name w:val="FollowedHyperlink"/>
+    <w:basedOn w:val="DefaultParagraphFont"/>
+    <w:uiPriority w:val="99"/>
+    <w:semiHidden/>
+    <w:unhideWhenUsed/>
+    <w:rsid w:val="005134A6"/>
+    <w:rPr>
+      <w:color w:val="96607D" w:themeColor="followedHyperlink"/>
+      <w:u w:val="single"/>
+    </w:rPr>
+  </w:style>
+  <w:style w:type="paragraph" w:styleId="HTMLPreformatted">
+    <w:name w:val="HTML Preformatted"/>
+    <w:basedOn w:val="Normal"/>
+    <w:link w:val="HTMLPreformattedChar"/>
+    <w:uiPriority w:val="99"/>
+    <w:semiHidden/>
+    <w:unhideWhenUsed/>
+    <w:rsid w:val="005134A6"/>
+    <w:pPr>
+      <w:spacing w:after="0" w:line="240" w:lineRule="auto"/>
+    </w:pPr>
+    <w:rPr>
+      <w:rFonts w:ascii="Consolas" w:hAnsi="Consolas"/>
+      <w:sz w:val="20"/>
+      <w:szCs w:val="20"/>
+    </w:rPr>
+  </w:style>
+  <w:style w:type="character" w:customStyle="1" w:styleId="HTMLPreformattedChar">
+    <w:name w:val="HTML Preformatted Char"/>
+    <w:basedOn w:val="DefaultParagraphFont"/>
+    <w:link w:val="HTMLPreformatted"/>
+    <w:uiPriority w:val="99"/>
+    <w:semiHidden/>
+    <w:rsid w:val="005134A6"/>
+    <w:rPr>
+      <w:rFonts w:ascii="Consolas" w:hAnsi="Consolas"/>
+      <w:sz w:val="20"/>
+      <w:szCs w:val="20"/>
     </w:rPr>
   </w:style>
 </w:styles>
@@ -1507,4 +2018,16 @@
     </a:ext>
   </a:extLst>
 </a:theme>
+</file>
+
+<file path=customXml/item1.xml><?xml version="1.0" encoding="utf-8"?>
+<b:Sources xmlns:b="http://schemas.openxmlformats.org/officeDocument/2006/bibliography" xmlns="http://schemas.openxmlformats.org/officeDocument/2006/bibliography" SelectedStyle="\IEEE2006OfficeOnline.xsl" StyleName="IEEE" Version="2006"/>
+</file>
+
+<file path=customXml/itemProps1.xml><?xml version="1.0" encoding="utf-8"?>
+<ds:datastoreItem xmlns:ds="http://schemas.openxmlformats.org/officeDocument/2006/customXml" ds:itemID="{E80E8530-E0E8-4ACF-812E-DF9A0CE93548}">
+  <ds:schemaRefs>
+    <ds:schemaRef ds:uri="http://schemas.openxmlformats.org/officeDocument/2006/bibliography"/>
+  </ds:schemaRefs>
+</ds:datastoreItem>
 </file>
</xml_diff>

<commit_message>
Fix attack for mixed-data
</commit_message>
<xml_diff>
--- a/Exercise_1/Phase_2/12442103_Marko_Georgiev_Exercise_1_Phase_2.docx
+++ b/Exercise_1/Phase_2/12442103_Marko_Georgiev_Exercise_1_Phase_2.docx
@@ -26,8 +26,9 @@
       <w:pPr>
         <w:sectPr>
           <w:headerReference w:type="default" r:id="rId8"/>
+          <w:footerReference w:type="default" r:id="rId9"/>
           <w:pgSz w:w="12240" w:h="15840"/>
-          <w:pgMar w:top="720" w:right="720" w:bottom="720" w:left="720" w:header="708" w:footer="708" w:gutter="0"/>
+          <w:pgMar w:top="1440" w:right="1440" w:bottom="1440" w:left="1440" w:header="708" w:footer="708" w:gutter="0"/>
           <w:cols w:space="708"/>
           <w:docGrid w:linePitch="360"/>
         </w:sectPr>
@@ -69,7 +70,7 @@
         <w:sectPr>
           <w:type w:val="continuous"/>
           <w:pgSz w:w="12240" w:h="15840"/>
-          <w:pgMar w:top="720" w:right="720" w:bottom="720" w:left="720" w:header="708" w:footer="708" w:gutter="0"/>
+          <w:pgMar w:top="1440" w:right="1440" w:bottom="1440" w:left="1440" w:header="708" w:footer="708" w:gutter="0"/>
           <w:cols w:num="2" w:space="708"/>
           <w:docGrid w:linePitch="360"/>
         </w:sectPr>
@@ -240,7 +241,11 @@
         <w:t>uniqueness.csv</w:t>
       </w:r>
       <w:r>
-        <w:t xml:space="preserve">’ which tells me the number of times a dataset had unique values in a cell where multiple datasets disagree </w:t>
+        <w:t xml:space="preserve">’ which tells me the number of times a dataset had unique values in a cell </w:t>
+      </w:r>
+      <w:r>
+        <w:lastRenderedPageBreak/>
+        <w:t xml:space="preserve">where multiple datasets disagree </w:t>
       </w:r>
       <w:r>
         <w:t>(the number of unique values was &gt; 1 because of that dataset). The complete notebook that does these computations is in ‘</w:t>
@@ -252,6 +257,7 @@
         <w:t>dataset-diff-</w:t>
       </w:r>
       <w:proofErr w:type="spellStart"/>
+      <w:proofErr w:type="gramStart"/>
       <w:r>
         <w:rPr>
           <w:rStyle w:val="file-namesChar"/>
@@ -259,9 +265,13 @@
         <w:t>analysis.ipynb</w:t>
       </w:r>
       <w:proofErr w:type="spellEnd"/>
+      <w:proofErr w:type="gramEnd"/>
       <w:r>
         <w:t>’.</w:t>
       </w:r>
+      <w:r>
+        <w:t xml:space="preserve"> </w:t>
+      </w:r>
     </w:p>
     <w:p>
       <w:pPr>
@@ -273,7 +283,15 @@
     </w:p>
     <w:p>
       <w:r>
-        <w:t xml:space="preserve">Now, it is finally time to discuss the attack. Since I have what I consider to be enough dataset versions, my attack only focuses on combining them all into a single one.  </w:t>
+        <w:t xml:space="preserve">Now, it is finally time to discuss the attack. Since I have what I consider to be enough dataset versions, my attack only focuses on combining them all into </w:t>
+      </w:r>
+      <w:proofErr w:type="gramStart"/>
+      <w:r>
+        <w:t>a single one</w:t>
+      </w:r>
+      <w:proofErr w:type="gramEnd"/>
+      <w:r>
+        <w:t xml:space="preserve">.  </w:t>
       </w:r>
     </w:p>
     <w:p>
@@ -281,7 +299,6 @@
         <w:pStyle w:val="Heading3"/>
       </w:pPr>
       <w:r>
-        <w:lastRenderedPageBreak/>
         <w:t>Dataset Utils</w:t>
       </w:r>
     </w:p>
@@ -296,7 +313,61 @@
         <w:t>dataset_uniqueness_utils.py</w:t>
       </w:r>
       <w:r>
-        <w:t xml:space="preserve">’. This script contains the function that </w:t>
+        <w:t xml:space="preserve">’. This script contains </w:t>
+      </w:r>
+      <w:r>
+        <w:t>two functions: ‘</w:t>
+      </w:r>
+      <w:proofErr w:type="spellStart"/>
+      <w:r>
+        <w:rPr>
+          <w:rStyle w:val="file-namesChar"/>
+        </w:rPr>
+        <w:t>get_unique_datasets</w:t>
+      </w:r>
+      <w:proofErr w:type="spellEnd"/>
+      <w:r>
+        <w:t>’ a function that reads all files in the datasets-p2 directory and returns all unique datasets, their filenames, and how many there are, and ‘</w:t>
+      </w:r>
+      <w:proofErr w:type="spellStart"/>
+      <w:r>
+        <w:rPr>
+          <w:rStyle w:val="file-namesChar"/>
+        </w:rPr>
+        <w:t>save_cleaned_output</w:t>
+      </w:r>
+      <w:proofErr w:type="spellEnd"/>
+      <w:r>
+        <w:t xml:space="preserve">’, which saves the cleaned version of the datasets </w:t>
+      </w:r>
+      <w:r>
+        <w:t xml:space="preserve">and all modification logs into </w:t>
+      </w:r>
+      <w:r>
+        <w:t>files. Results saving will be discussed in section ‘</w:t>
+      </w:r>
+      <w:hyperlink w:anchor="_How_are_Attack" w:history="1">
+        <w:r>
+          <w:rPr>
+            <w:rStyle w:val="Hyperlink"/>
+          </w:rPr>
+          <w:t>How are Attack Result</w:t>
+        </w:r>
+        <w:r>
+          <w:rPr>
+            <w:rStyle w:val="Hyperlink"/>
+          </w:rPr>
+          <w:t>s</w:t>
+        </w:r>
+        <w:r>
+          <w:rPr>
+            <w:rStyle w:val="Hyperlink"/>
+          </w:rPr>
+          <w:t xml:space="preserve"> Saved</w:t>
+        </w:r>
+      </w:hyperlink>
+      <w:r>
+        <w:t>’</w:t>
       </w:r>
     </w:p>
     <w:p>
@@ -310,19 +381,263 @@
       </w:r>
     </w:p>
     <w:p>
+      <w:r>
+        <w:t xml:space="preserve">Finally, in terms of the attack, I will break it down like a pipeline. First, I iterate across all cells from all unique datasets, to collect the values. For example, for column </w:t>
+      </w:r>
+      <w:proofErr w:type="spellStart"/>
+      <w:r>
+        <w:rPr>
+          <w:rStyle w:val="file-namesChar"/>
+        </w:rPr>
+        <w:t>employment_since</w:t>
+      </w:r>
+      <w:proofErr w:type="spellEnd"/>
+      <w:r>
+        <w:t>,</w:t>
+      </w:r>
+      <w:r>
+        <w:t xml:space="preserve"> I collect </w:t>
+      </w:r>
+      <w:r>
+        <w:t>['3', '3', '3', '3']</w:t>
+      </w:r>
+      <w:r>
+        <w:t xml:space="preserve">. Next, since I have both categorical and numeric values, I try to cast all unique values into a float. If the result is </w:t>
+      </w:r>
+      <w:proofErr w:type="spellStart"/>
+      <w:r>
+        <w:rPr>
+          <w:rStyle w:val="file-namesChar"/>
+        </w:rPr>
+        <w:t>NaN</w:t>
+      </w:r>
+      <w:proofErr w:type="spellEnd"/>
+      <w:r>
+        <w:t xml:space="preserve">, then it’s treated as a categorical value, and if not as numeric. </w:t>
+      </w:r>
+      <w:r>
+        <w:t xml:space="preserve">The code also handles mixed-type data like e.g. if </w:t>
+      </w:r>
+      <w:proofErr w:type="spellStart"/>
+      <w:r>
+        <w:rPr>
+          <w:rStyle w:val="file-namesChar"/>
+        </w:rPr>
+        <w:t>employee_since</w:t>
+      </w:r>
+      <w:proofErr w:type="spellEnd"/>
+      <w:r>
+        <w:t xml:space="preserve"> </w:t>
+      </w:r>
+      <w:r>
+        <w:t xml:space="preserve">is </w:t>
+      </w:r>
+      <w:r>
+        <w:t>['&lt;1 year', '&lt;1 year', '46', '46']</w:t>
+      </w:r>
+      <w:r>
+        <w:t xml:space="preserve">. </w:t>
+      </w:r>
+      <w:r>
+        <w:t xml:space="preserve">With this information, I can finally </w:t>
+      </w:r>
+      <w:r>
+        <w:t xml:space="preserve">start the fingerprint removal. The cleaning follows simple rules. </w:t>
+      </w:r>
+      <w:r>
+        <w:t>For fully numeric values, if the standard deviation is low, I clean the cell by averaging all the values. If the standard deviation is high, I clean it by selecting the most common value after rounding all numbers to four decimal places.</w:t>
+      </w:r>
+      <w:r>
+        <w:t xml:space="preserve"> </w:t>
+      </w:r>
+      <w:r>
+        <w:t>For fully categorical values, I clean the cell by choosing the most frequently occurring value.</w:t>
+      </w:r>
+      <w:r>
+        <w:t xml:space="preserve"> </w:t>
+      </w:r>
+      <w:r>
+        <w:t>For mixed-type values</w:t>
+      </w:r>
+      <w:r>
+        <w:t xml:space="preserve">, </w:t>
+      </w:r>
+      <w:r>
+        <w:t>where some values are numeric and others are categorical</w:t>
+      </w:r>
+      <w:r>
+        <w:t xml:space="preserve">, </w:t>
+      </w:r>
+      <w:r>
+        <w:t xml:space="preserve">I perform a coin flip. There is a 50% chance that I will use the </w:t>
+      </w:r>
+      <w:r>
+        <w:t>meaning</w:t>
+      </w:r>
+      <w:r>
+        <w:t xml:space="preserve"> of all the numeric values, and a 50% chance that I will randomly select one of the non-numeric (categorical) values.</w:t>
+      </w:r>
+      <w:r>
+        <w:t xml:space="preserve"> The full attack is saved in the ‘</w:t>
+      </w:r>
+      <w:r>
+        <w:rPr>
+          <w:rStyle w:val="file-namesChar"/>
+        </w:rPr>
+        <w:t>P2-Collusion-Attack.ipynb</w:t>
+      </w:r>
+      <w:r>
+        <w:t xml:space="preserve">’ notebook, including </w:t>
+      </w:r>
+      <w:r>
+        <w:t>a version</w:t>
+      </w:r>
+      <w:r>
+        <w:t xml:space="preserve"> of the attack as well as explanation why a new version was created.</w:t>
+      </w:r>
+    </w:p>
+    <w:p>
       <w:pPr>
         <w:pStyle w:val="Heading3"/>
       </w:pPr>
+      <w:bookmarkStart w:id="1" w:name="_How_are_Attack"/>
+      <w:bookmarkEnd w:id="1"/>
       <w:r>
         <w:t>How are Attack Results Saved</w:t>
       </w:r>
     </w:p>
     <w:p>
+      <w:r>
+        <w:t xml:space="preserve">The cleaned dataset and its associated modification log are saved in a version-controlled structure under the </w:t>
+      </w:r>
+      <w:r>
+        <w:rPr>
+          <w:rStyle w:val="file-namesChar"/>
+        </w:rPr>
+        <w:t>output-datasets/</w:t>
+      </w:r>
+      <w:r>
+        <w:t xml:space="preserve"> directory. Each attack execution creates a uniquely named subdirectory following the pattern</w:t>
+      </w:r>
+      <w:r>
+        <w:t xml:space="preserve"> shown in Figure 1, where </w:t>
+      </w:r>
+      <w:proofErr w:type="spellStart"/>
+      <w:r>
+        <w:rPr>
+          <w:rStyle w:val="file-namesChar"/>
+        </w:rPr>
+        <w:t>num_unique</w:t>
+      </w:r>
+      <w:proofErr w:type="spellEnd"/>
+      <w:r>
+        <w:t xml:space="preserve"> is the number of unique datasets used in the cleaning process</w:t>
+      </w:r>
+      <w:r>
+        <w:t xml:space="preserve">, </w:t>
+      </w:r>
+      <w:r>
+        <w:rPr>
+          <w:rStyle w:val="file-namesChar"/>
+        </w:rPr>
+        <w:t>version</w:t>
+      </w:r>
+      <w:r>
+        <w:t xml:space="preserve"> is automatically incremented based on previously created subdirectories.</w:t>
+      </w:r>
+    </w:p>
+    <w:p>
+      <w:pPr>
+        <w:keepNext/>
+      </w:pPr>
+      <w:r>
+        <w:lastRenderedPageBreak/>
+        <w:drawing>
+          <wp:inline distT="0" distB="0" distL="0" distR="0" wp14:anchorId="6F74B077" wp14:editId="3CBA1E6D">
+            <wp:extent cx="6082145" cy="991165"/>
+            <wp:effectExtent l="0" t="0" r="0" b="0"/>
+            <wp:docPr id="854682508" name="Picture 1"/>
+            <wp:cNvGraphicFramePr>
+              <a:graphicFrameLocks xmlns:a="http://schemas.openxmlformats.org/drawingml/2006/main" noChangeAspect="1"/>
+            </wp:cNvGraphicFramePr>
+            <a:graphic xmlns:a="http://schemas.openxmlformats.org/drawingml/2006/main">
+              <a:graphicData uri="http://schemas.openxmlformats.org/drawingml/2006/picture">
+                <pic:pic xmlns:pic="http://schemas.openxmlformats.org/drawingml/2006/picture">
+                  <pic:nvPicPr>
+                    <pic:cNvPr id="854682508" name=""/>
+                    <pic:cNvPicPr/>
+                  </pic:nvPicPr>
+                  <pic:blipFill>
+                    <a:blip r:embed="rId10"/>
+                    <a:stretch>
+                      <a:fillRect/>
+                    </a:stretch>
+                  </pic:blipFill>
+                  <pic:spPr>
+                    <a:xfrm>
+                      <a:off x="0" y="0"/>
+                      <a:ext cx="6300884" cy="1026811"/>
+                    </a:xfrm>
+                    <a:prstGeom prst="rect">
+                      <a:avLst/>
+                    </a:prstGeom>
+                  </pic:spPr>
+                </pic:pic>
+              </a:graphicData>
+            </a:graphic>
+          </wp:inline>
+        </w:drawing>
+      </w:r>
+    </w:p>
+    <w:p>
+      <w:pPr>
+        <w:pStyle w:val="Caption"/>
+        <w:jc w:val="center"/>
+      </w:pPr>
+      <w:r>
+        <w:t xml:space="preserve">Figure </w:t>
+      </w:r>
+      <w:r>
+        <w:fldChar w:fldCharType="begin"/>
+      </w:r>
+      <w:r>
+        <w:instrText xml:space="preserve"> SEQ Figure \* ARABIC </w:instrText>
+      </w:r>
+      <w:r>
+        <w:fldChar w:fldCharType="separate"/>
+      </w:r>
+      <w:r>
+        <w:rPr>
+          <w:noProof/>
+        </w:rPr>
+        <w:t>1</w:t>
+      </w:r>
+      <w:r>
+        <w:fldChar w:fldCharType="end"/>
+      </w:r>
+    </w:p>
+    <w:p>
+      <w:r>
+        <w:t xml:space="preserve">With this approach I can fully trace what happens and how the resulting dataset is created (by inspecting modification logs). </w:t>
+      </w:r>
+    </w:p>
+    <w:p>
       <w:pPr>
         <w:pStyle w:val="Heading2"/>
       </w:pPr>
       <w:r>
-        <w:t>E1 P2 Questions</w:t>
+        <w:t>Exercise</w:t>
+      </w:r>
+      <w:r>
+        <w:t xml:space="preserve"> Questions</w:t>
+      </w:r>
+    </w:p>
+    <w:p>
+      <w:r>
+        <w:t xml:space="preserve">In this section I will </w:t>
+      </w:r>
+      <w:r>
+        <w:t xml:space="preserve">answer the questions given to us in the exercise description. </w:t>
       </w:r>
     </w:p>
     <w:p>
@@ -335,6 +650,38 @@
     </w:p>
     <w:p>
       <w:pPr>
+        <w:rPr>
+          <w:b/>
+          <w:bCs/>
+        </w:rPr>
+      </w:pPr>
+      <w:r>
+        <w:rPr>
+          <w:b/>
+          <w:bCs/>
+        </w:rPr>
+        <w:t>1/10</w:t>
+      </w:r>
+    </w:p>
+    <w:p>
+      <w:r>
+        <w:t>Considering that we have multiple dataset copies, before</w:t>
+      </w:r>
+      <w:r>
+        <w:t xml:space="preserve"> attacking it or doing any kind of </w:t>
+      </w:r>
+      <w:r>
+        <w:t>analysis,</w:t>
+      </w:r>
+      <w:r>
+        <w:t xml:space="preserve"> the fingerprint is completely abstract</w:t>
+      </w:r>
+      <w:r>
+        <w:t>. We can only make assumptions as E1 gives us a detailed explanation on how fingerprints are embedded, but that’s it.</w:t>
+      </w:r>
+    </w:p>
+    <w:p>
+      <w:pPr>
         <w:pStyle w:val="Heading4"/>
       </w:pPr>
       <w:r>
@@ -343,6 +690,26 @@
     </w:p>
     <w:p>
       <w:pPr>
+        <w:rPr>
+          <w:b/>
+          <w:bCs/>
+        </w:rPr>
+      </w:pPr>
+      <w:r>
+        <w:rPr>
+          <w:b/>
+          <w:bCs/>
+        </w:rPr>
+        <w:t>10/10</w:t>
+      </w:r>
+    </w:p>
+    <w:p>
+      <w:r>
+        <w:t xml:space="preserve">Ever since completing P1, and struggling with including noise in a smart way, and possibly ruining the dataset, I couldn’t wait to create an attack that includes different dataset copies. </w:t>
+      </w:r>
+    </w:p>
+    <w:p>
+      <w:pPr>
         <w:pStyle w:val="Heading4"/>
       </w:pPr>
       <w:r>
@@ -351,10 +718,91 @@
     </w:p>
     <w:p>
       <w:pPr>
+        <w:rPr>
+          <w:b/>
+          <w:bCs/>
+        </w:rPr>
+      </w:pPr>
+      <w:r>
+        <w:rPr>
+          <w:b/>
+          <w:bCs/>
+        </w:rPr>
+        <w:t>10/10</w:t>
+      </w:r>
+    </w:p>
+    <w:p>
+      <w:r>
+        <w:t xml:space="preserve">Again, from the moment I </w:t>
+      </w:r>
+      <w:r>
+        <w:t xml:space="preserve">read that </w:t>
+      </w:r>
+      <w:r>
+        <w:t>we can interact with students</w:t>
+      </w:r>
+      <w:r>
+        <w:t xml:space="preserve">, I was extremely excited to create a forum post. And I was even more excited when I finally got replies.  </w:t>
+      </w:r>
+    </w:p>
+    <w:p>
+      <w:pPr>
         <w:pStyle w:val="Heading4"/>
       </w:pPr>
       <w:r>
-        <w:t>4. How confident are you that you broke the fingerprint and that no collaborator can be detected? (0-10)</w:t>
+        <w:t xml:space="preserve">4. How confident are you that you broke the </w:t>
+      </w:r>
+      <w:r>
+        <w:t>fingerprint,</w:t>
+      </w:r>
+      <w:r>
+        <w:t xml:space="preserve"> and that no collaborator can be detected? (0-10)</w:t>
+      </w:r>
+    </w:p>
+    <w:p>
+      <w:pPr>
+        <w:rPr>
+          <w:b/>
+          <w:bCs/>
+        </w:rPr>
+      </w:pPr>
+      <w:r>
+        <w:rPr>
+          <w:b/>
+          <w:bCs/>
+        </w:rPr>
+        <w:t>9</w:t>
+      </w:r>
+      <w:r>
+        <w:rPr>
+          <w:b/>
+          <w:bCs/>
+        </w:rPr>
+        <w:t>/10</w:t>
+      </w:r>
+    </w:p>
+    <w:p>
+      <w:r>
+        <w:t>Considering my probability (coin-flip) approach detailed in ‘</w:t>
+      </w:r>
+      <w:hyperlink w:anchor="_Attack_Execution_Details" w:history="1">
+        <w:r>
+          <w:rPr>
+            <w:rStyle w:val="Hyperlink"/>
+          </w:rPr>
+          <w:t>Attack Execution Details</w:t>
+        </w:r>
+      </w:hyperlink>
+      <w:r>
+        <w:t xml:space="preserve">’, I am </w:t>
+      </w:r>
+      <w:proofErr w:type="gramStart"/>
+      <w:r>
+        <w:t>fairly sure</w:t>
+      </w:r>
+      <w:proofErr w:type="gramEnd"/>
+      <w:r>
+        <w:t xml:space="preserve"> that the fingerprint is removed without trace. </w:t>
       </w:r>
     </w:p>
     <w:p>
@@ -367,6 +815,35 @@
     </w:p>
     <w:p>
       <w:pPr>
+        <w:rPr>
+          <w:b/>
+          <w:bCs/>
+        </w:rPr>
+      </w:pPr>
+      <w:r>
+        <w:rPr>
+          <w:b/>
+          <w:bCs/>
+        </w:rPr>
+        <w:t>7/10</w:t>
+      </w:r>
+    </w:p>
+    <w:p>
+      <w:r>
+        <w:lastRenderedPageBreak/>
+        <w:t xml:space="preserve">Again, considering my probability based (coin-flip) approach, I am </w:t>
+      </w:r>
+      <w:proofErr w:type="gramStart"/>
+      <w:r>
+        <w:t>fairly certain</w:t>
+      </w:r>
+      <w:proofErr w:type="gramEnd"/>
+      <w:r>
+        <w:t xml:space="preserve"> that no collaborator can be detected. However, I do think that with more dataset copies my confidence will increase. </w:t>
+      </w:r>
+    </w:p>
+    <w:p>
+      <w:pPr>
         <w:pStyle w:val="Heading4"/>
       </w:pPr>
       <w:r>
@@ -375,6 +852,26 @@
     </w:p>
     <w:p>
       <w:pPr>
+        <w:rPr>
+          <w:b/>
+          <w:bCs/>
+        </w:rPr>
+      </w:pPr>
+      <w:r>
+        <w:rPr>
+          <w:b/>
+          <w:bCs/>
+        </w:rPr>
+        <w:t>4/10</w:t>
+      </w:r>
+    </w:p>
+    <w:p>
+      <w:r>
+        <w:t xml:space="preserve">Considering my access to multiple dataset copies, of the five datasets which I have access to, 4 are unique. So, the only difficult part was deciding what to do with mixed values and writing the code. </w:t>
+      </w:r>
+    </w:p>
+    <w:p>
+      <w:pPr>
         <w:pStyle w:val="Heading4"/>
       </w:pPr>
       <w:r>
@@ -382,6 +879,21 @@
       </w:r>
     </w:p>
     <w:p>
+      <w:r>
+        <w:t xml:space="preserve">I worked with Bob and </w:t>
+      </w:r>
+      <w:r>
+        <w:rPr>
+          <w:b/>
+          <w:bCs/>
+        </w:rPr>
+        <w:t>three students</w:t>
+      </w:r>
+      <w:r>
+        <w:t>, as of writing this report.</w:t>
+      </w:r>
+    </w:p>
+    <w:p>
       <w:pPr>
         <w:pStyle w:val="Heading4"/>
       </w:pPr>
@@ -390,6 +902,24 @@
       </w:r>
     </w:p>
     <w:p>
+      <w:r>
+        <w:t xml:space="preserve">I believe my attack </w:t>
+      </w:r>
+      <w:r>
+        <w:rPr>
+          <w:b/>
+          <w:bCs/>
+        </w:rPr>
+        <w:t>was successful</w:t>
+      </w:r>
+      <w:r>
+        <w:t xml:space="preserve">, due to the randomized handling of values, </w:t>
+      </w:r>
+      <w:r>
+        <w:t xml:space="preserve">introducing unpredictability. </w:t>
+      </w:r>
+    </w:p>
+    <w:p>
       <w:pPr>
         <w:pStyle w:val="Heading4"/>
       </w:pPr>
@@ -398,6 +928,21 @@
       </w:r>
     </w:p>
     <w:p>
+      <w:r>
+        <w:t xml:space="preserve">This is an easy one. If I didn’t already have 4 assignments and two exams for this week, I would have </w:t>
+      </w:r>
+      <w:r>
+        <w:rPr>
+          <w:b/>
+          <w:bCs/>
+        </w:rPr>
+        <w:t>introduced noise</w:t>
+      </w:r>
+      <w:r>
+        <w:t xml:space="preserve"> into the attack to make it even more likely that no contributor can be detected. </w:t>
+      </w:r>
+    </w:p>
+    <w:p>
       <w:pPr>
         <w:pStyle w:val="Heading4"/>
       </w:pPr>
@@ -406,6 +951,21 @@
       </w:r>
     </w:p>
     <w:p>
+      <w:r>
+        <w:t xml:space="preserve">The difference map is the only reference point I have for the data. My whole attack is based on using the heat map implicitly. Where there is difference there is an opportunity for cleaning. So, while I can’t explicitly state where the fingerprint is, </w:t>
+      </w:r>
+      <w:r>
+        <w:rPr>
+          <w:b/>
+          <w:bCs/>
+        </w:rPr>
+        <w:t>my attack can and does</w:t>
+      </w:r>
+      <w:r>
+        <w:t xml:space="preserve">. </w:t>
+      </w:r>
+    </w:p>
+    <w:p>
       <w:pPr>
         <w:pStyle w:val="Heading4"/>
       </w:pPr>
@@ -414,17 +974,86 @@
       </w:r>
     </w:p>
     <w:p>
+      <w:r>
+        <w:t xml:space="preserve">For my approach since I am only changing about 1,8% of the data and using only given datasets with no noise. </w:t>
+      </w:r>
+      <w:r>
+        <w:t>The cleaning process relied solely on values already present in the fingerprinted datasets, using consensus-based strategies such as averaging or majority voting. This limited the risk of degrading data utility, as no synthetic values were introduced.</w:t>
+      </w:r>
+      <w:r>
+        <w:t xml:space="preserve"> </w:t>
+      </w:r>
+      <w:r>
+        <w:t xml:space="preserve">Therefore, the challenge was not in preserving </w:t>
+      </w:r>
+      <w:r>
+        <w:t>utility but</w:t>
+      </w:r>
+      <w:r>
+        <w:t xml:space="preserve"> ensuring that modification</w:t>
+      </w:r>
+      <w:r>
+        <w:t>s</w:t>
+      </w:r>
+      <w:r>
+        <w:t xml:space="preserve"> </w:t>
+      </w:r>
+      <w:r>
+        <w:t>improved</w:t>
+      </w:r>
+      <w:r>
+        <w:t xml:space="preserve"> robustness against fingerprint</w:t>
+      </w:r>
+      <w:r>
+        <w:t>ing</w:t>
+      </w:r>
+      <w:r>
+        <w:t xml:space="preserve"> without degrading interpretability or downstream task performance. Given that all modifications were derived from real, observed values, I can confidently argue that the cleaned dataset </w:t>
+      </w:r>
+      <w:r>
+        <w:rPr>
+          <w:b/>
+          <w:bCs/>
+        </w:rPr>
+        <w:t>preserves at least the utility of the worst fingerprinted dataset</w:t>
+      </w:r>
+      <w:r>
+        <w:t xml:space="preserve"> used in its creation</w:t>
+      </w:r>
+      <w:r>
+        <w:t xml:space="preserve">, </w:t>
+      </w:r>
+      <w:r>
+        <w:t>if not more.</w:t>
+      </w:r>
+    </w:p>
+    <w:p>
       <w:pPr>
         <w:pStyle w:val="Heading4"/>
       </w:pPr>
       <w:r>
         <w:t>12. How does having multiple datasets help or complicate your attack?</w:t>
+      </w:r>
+    </w:p>
+    <w:p>
+      <w:r>
+        <w:t xml:space="preserve">My attack relies on having multiple dataset copies, so my answer is it </w:t>
+      </w:r>
+      <w:r>
+        <w:rPr>
+          <w:b/>
+          <w:bCs/>
+        </w:rPr>
+        <w:t>helps</w:t>
+      </w:r>
+      <w:r>
+        <w:t xml:space="preserve"> my attack. </w:t>
       </w:r>
     </w:p>
     <w:sectPr>
       <w:type w:val="continuous"/>
       <w:pgSz w:w="12240" w:h="15840"/>
-      <w:pgMar w:top="720" w:right="720" w:bottom="720" w:left="720" w:header="708" w:footer="708" w:gutter="0"/>
+      <w:pgMar w:top="1440" w:right="1440" w:bottom="1440" w:left="1440" w:header="708" w:footer="708" w:gutter="0"/>
       <w:cols w:space="708"/>
       <w:docGrid w:linePitch="360"/>
     </w:sectPr>
@@ -455,6 +1084,59 @@
     </w:p>
   </w:endnote>
 </w:endnotes>
+</file>
+
+<file path=word/footer1.xml><?xml version="1.0" encoding="utf-8"?>
+<w:ftr xmlns:wpc="http://schemas.microsoft.com/office/word/2010/wordprocessingCanvas" xmlns:cx="http://schemas.microsoft.com/office/drawing/2014/chartex" xmlns:cx1="http://schemas.microsoft.com/office/drawing/2015/9/8/chartex" xmlns:cx2="http://schemas.microsoft.com/office/drawing/2015/10/21/chartex" xmlns:cx3="http://schemas.microsoft.com/office/drawing/2016/5/9/chartex" xmlns:cx4="http://schemas.microsoft.com/office/drawing/2016/5/10/chartex" xmlns:cx5="http://schemas.microsoft.com/office/drawing/2016/5/11/chartex" xmlns:cx6="http://schemas.microsoft.com/office/drawing/2016/5/12/chartex" xmlns:cx7="http://schemas.microsoft.com/office/drawing/2016/5/13/chartex" xmlns:cx8="http://schemas.microsoft.com/office/drawing/2016/5/14/chartex" xmlns:mc="http://schemas.openxmlformats.org/markup-compatibility/2006" xmlns:aink="http://schemas.microsoft.com/office/drawing/2016/ink" xmlns:am3d="http://schemas.microsoft.com/office/drawing/2017/model3d" xmlns:o="urn:schemas-microsoft-com:office:office" xmlns:oel="http://schemas.microsoft.com/office/2019/extlst" xmlns:r="http://schemas.openxmlformats.org/officeDocument/2006/relationships" xmlns:m="http://schemas.openxmlformats.org/officeDocument/2006/math" xmlns:v="urn:schemas-microsoft-com:vml" xmlns:wp14="http://schemas.microsoft.com/office/word/2010/wordprocessingDrawing" xmlns:wp="http://schemas.openxmlformats.org/drawingml/2006/wordprocessingDrawing" xmlns:w10="urn:schemas-microsoft-com:office:word" xmlns:w="http://schemas.openxmlformats.org/wordprocessingml/2006/main" xmlns:w14="http://schemas.microsoft.com/office/word/2010/wordml" xmlns:w15="http://schemas.microsoft.com/office/word/2012/wordml" xmlns:w16cex="http://schemas.microsoft.com/office/word/2018/wordml/cex" xmlns:w16cid="http://schemas.microsoft.com/office/word/2016/wordml/cid" xmlns:w16="http://schemas.microsoft.com/office/word/2018/wordml" xmlns:w16du="http://schemas.microsoft.com/office/word/2023/wordml/word16du" xmlns:w16sdtdh="http://schemas.microsoft.com/office/word/2020/wordml/sdtdatahash" xmlns:w16sdtfl="http://schemas.microsoft.com/office/word/2024/wordml/sdtformatlock" xmlns:w16se="http://schemas.microsoft.com/office/word/2015/wordml/symex" xmlns:wpg="http://schemas.microsoft.com/office/word/2010/wordprocessingGroup" xmlns:wpi="http://schemas.microsoft.com/office/word/2010/wordprocessingInk" xmlns:wne="http://schemas.microsoft.com/office/word/2006/wordml" xmlns:wps="http://schemas.microsoft.com/office/word/2010/wordprocessingShape" mc:Ignorable="w14 w15 w16se w16cid w16 w16cex w16sdtdh w16sdtfl w16du wp14">
+  <w:sdt>
+    <w:sdtPr>
+      <w:id w:val="664664747"/>
+      <w:docPartObj>
+        <w:docPartGallery w:val="Page Numbers (Bottom of Page)"/>
+        <w:docPartUnique/>
+      </w:docPartObj>
+    </w:sdtPr>
+    <w:sdtEndPr>
+      <w:rPr>
+        <w:noProof/>
+      </w:rPr>
+    </w:sdtEndPr>
+    <w:sdtContent>
+      <w:p>
+        <w:pPr>
+          <w:pStyle w:val="Footer"/>
+          <w:jc w:val="center"/>
+        </w:pPr>
+        <w:r>
+          <w:fldChar w:fldCharType="begin"/>
+        </w:r>
+        <w:r>
+          <w:instrText xml:space="preserve"> PAGE   \* MERGEFORMAT </w:instrText>
+        </w:r>
+        <w:r>
+          <w:fldChar w:fldCharType="separate"/>
+        </w:r>
+        <w:r>
+          <w:rPr>
+            <w:noProof/>
+          </w:rPr>
+          <w:t>2</w:t>
+        </w:r>
+        <w:r>
+          <w:rPr>
+            <w:noProof/>
+          </w:rPr>
+          <w:fldChar w:fldCharType="end"/>
+        </w:r>
+      </w:p>
+    </w:sdtContent>
+  </w:sdt>
+  <w:p>
+    <w:pPr>
+      <w:pStyle w:val="Footer"/>
+    </w:pPr>
+  </w:p>
+</w:ftr>
 </file>
 
 <file path=word/footnotes.xml><?xml version="1.0" encoding="utf-8"?>
@@ -502,6 +1184,98 @@
 <file path=word/numbering.xml><?xml version="1.0" encoding="utf-8"?>
 <w:numbering xmlns:wpc="http://schemas.microsoft.com/office/word/2010/wordprocessingCanvas" xmlns:cx="http://schemas.microsoft.com/office/drawing/2014/chartex" xmlns:cx1="http://schemas.microsoft.com/office/drawing/2015/9/8/chartex" xmlns:cx2="http://schemas.microsoft.com/office/drawing/2015/10/21/chartex" xmlns:cx3="http://schemas.microsoft.com/office/drawing/2016/5/9/chartex" xmlns:cx4="http://schemas.microsoft.com/office/drawing/2016/5/10/chartex" xmlns:cx5="http://schemas.microsoft.com/office/drawing/2016/5/11/chartex" xmlns:cx6="http://schemas.microsoft.com/office/drawing/2016/5/12/chartex" xmlns:cx7="http://schemas.microsoft.com/office/drawing/2016/5/13/chartex" xmlns:cx8="http://schemas.microsoft.com/office/drawing/2016/5/14/chartex" xmlns:mc="http://schemas.openxmlformats.org/markup-compatibility/2006" xmlns:aink="http://schemas.microsoft.com/office/drawing/2016/ink" xmlns:am3d="http://schemas.microsoft.com/office/drawing/2017/model3d" xmlns:o="urn:schemas-microsoft-com:office:office" xmlns:oel="http://schemas.microsoft.com/office/2019/extlst" xmlns:r="http://schemas.openxmlformats.org/officeDocument/2006/relationships" xmlns:m="http://schemas.openxmlformats.org/officeDocument/2006/math" xmlns:v="urn:schemas-microsoft-com:vml" xmlns:wp14="http://schemas.microsoft.com/office/word/2010/wordprocessingDrawing" xmlns:wp="http://schemas.openxmlformats.org/drawingml/2006/wordprocessingDrawing" xmlns:w10="urn:schemas-microsoft-com:office:word" xmlns:w="http://schemas.openxmlformats.org/wordprocessingml/2006/main" xmlns:w14="http://schemas.microsoft.com/office/word/2010/wordml" xmlns:w15="http://schemas.microsoft.com/office/word/2012/wordml" xmlns:w16cex="http://schemas.microsoft.com/office/word/2018/wordml/cex" xmlns:w16cid="http://schemas.microsoft.com/office/word/2016/wordml/cid" xmlns:w16="http://schemas.microsoft.com/office/word/2018/wordml" xmlns:w16du="http://schemas.microsoft.com/office/word/2023/wordml/word16du" xmlns:w16sdtdh="http://schemas.microsoft.com/office/word/2020/wordml/sdtdatahash" xmlns:w16sdtfl="http://schemas.microsoft.com/office/word/2024/wordml/sdtformatlock" xmlns:w16se="http://schemas.microsoft.com/office/word/2015/wordml/symex" xmlns:wpg="http://schemas.microsoft.com/office/word/2010/wordprocessingGroup" xmlns:wpi="http://schemas.microsoft.com/office/word/2010/wordprocessingInk" xmlns:wne="http://schemas.microsoft.com/office/word/2006/wordml" xmlns:wps="http://schemas.microsoft.com/office/word/2010/wordprocessingShape" mc:Ignorable="w14 w15 w16se w16cid w16 w16cex w16sdtdh w16sdtfl w16du wp14">
   <w:abstractNum w:abstractNumId="0" w15:restartNumberingAfterBreak="0">
+    <w:nsid w:val="374B6F54"/>
+    <w:multiLevelType w:val="hybridMultilevel"/>
+    <w:tmpl w:val="D3D05B06"/>
+    <w:lvl w:ilvl="0" w:tplc="0409000F">
+      <w:start w:val="1"/>
+      <w:numFmt w:val="decimal"/>
+      <w:lvlText w:val="%1."/>
+      <w:lvlJc w:val="left"/>
+      <w:pPr>
+        <w:ind w:left="720" w:hanging="360"/>
+      </w:pPr>
+      <w:rPr>
+        <w:rFonts w:hint="default"/>
+      </w:rPr>
+    </w:lvl>
+    <w:lvl w:ilvl="1" w:tplc="04090001">
+      <w:start w:val="1"/>
+      <w:numFmt w:val="bullet"/>
+      <w:lvlText w:val=""/>
+      <w:lvlJc w:val="left"/>
+      <w:pPr>
+        <w:ind w:left="1440" w:hanging="360"/>
+      </w:pPr>
+      <w:rPr>
+        <w:rFonts w:ascii="Symbol" w:hAnsi="Symbol" w:hint="default"/>
+      </w:rPr>
+    </w:lvl>
+    <w:lvl w:ilvl="2" w:tplc="0409001B" w:tentative="1">
+      <w:start w:val="1"/>
+      <w:numFmt w:val="lowerRoman"/>
+      <w:lvlText w:val="%3."/>
+      <w:lvlJc w:val="right"/>
+      <w:pPr>
+        <w:ind w:left="2160" w:hanging="180"/>
+      </w:pPr>
+    </w:lvl>
+    <w:lvl w:ilvl="3" w:tplc="0409000F" w:tentative="1">
+      <w:start w:val="1"/>
+      <w:numFmt w:val="decimal"/>
+      <w:lvlText w:val="%4."/>
+      <w:lvlJc w:val="left"/>
+      <w:pPr>
+        <w:ind w:left="2880" w:hanging="360"/>
+      </w:pPr>
+    </w:lvl>
+    <w:lvl w:ilvl="4" w:tplc="04090019" w:tentative="1">
+      <w:start w:val="1"/>
+      <w:numFmt w:val="lowerLetter"/>
+      <w:lvlText w:val="%5."/>
+      <w:lvlJc w:val="left"/>
+      <w:pPr>
+        <w:ind w:left="3600" w:hanging="360"/>
+      </w:pPr>
+    </w:lvl>
+    <w:lvl w:ilvl="5" w:tplc="0409001B" w:tentative="1">
+      <w:start w:val="1"/>
+      <w:numFmt w:val="lowerRoman"/>
+      <w:lvlText w:val="%6."/>
+      <w:lvlJc w:val="right"/>
+      <w:pPr>
+        <w:ind w:left="4320" w:hanging="180"/>
+      </w:pPr>
+    </w:lvl>
+    <w:lvl w:ilvl="6" w:tplc="0409000F" w:tentative="1">
+      <w:start w:val="1"/>
+      <w:numFmt w:val="decimal"/>
+      <w:lvlText w:val="%7."/>
+      <w:lvlJc w:val="left"/>
+      <w:pPr>
+        <w:ind w:left="5040" w:hanging="360"/>
+      </w:pPr>
+    </w:lvl>
+    <w:lvl w:ilvl="7" w:tplc="04090019" w:tentative="1">
+      <w:start w:val="1"/>
+      <w:numFmt w:val="lowerLetter"/>
+      <w:lvlText w:val="%8."/>
+      <w:lvlJc w:val="left"/>
+      <w:pPr>
+        <w:ind w:left="5760" w:hanging="360"/>
+      </w:pPr>
+    </w:lvl>
+    <w:lvl w:ilvl="8" w:tplc="0409001B" w:tentative="1">
+      <w:start w:val="1"/>
+      <w:numFmt w:val="lowerRoman"/>
+      <w:lvlText w:val="%9."/>
+      <w:lvlJc w:val="right"/>
+      <w:pPr>
+        <w:ind w:left="6480" w:hanging="180"/>
+      </w:pPr>
+    </w:lvl>
+  </w:abstractNum>
+  <w:abstractNum w:abstractNumId="1" w15:restartNumberingAfterBreak="0">
     <w:nsid w:val="3ED52B5D"/>
     <w:multiLevelType w:val="multilevel"/>
     <w:tmpl w:val="76D8B8BC"/>
@@ -615,6 +1389,9 @@
     </w:lvl>
   </w:abstractNum>
   <w:num w:numId="1" w16cid:durableId="1441335582">
+    <w:abstractNumId w:val="1"/>
+  </w:num>
+  <w:num w:numId="2" w16cid:durableId="243345825">
     <w:abstractNumId w:val="0"/>
   </w:num>
 </w:numbering>
@@ -1702,6 +2479,25 @@
       <w:szCs w:val="20"/>
     </w:rPr>
   </w:style>
+  <w:style w:type="paragraph" w:styleId="Caption">
+    <w:name w:val="caption"/>
+    <w:basedOn w:val="Normal"/>
+    <w:next w:val="Normal"/>
+    <w:uiPriority w:val="35"/>
+    <w:unhideWhenUsed/>
+    <w:qFormat/>
+    <w:rsid w:val="007A3AC2"/>
+    <w:pPr>
+      <w:spacing w:after="200" w:line="240" w:lineRule="auto"/>
+    </w:pPr>
+    <w:rPr>
+      <w:i/>
+      <w:iCs/>
+      <w:color w:val="0E2841" w:themeColor="text2"/>
+      <w:sz w:val="18"/>
+      <w:szCs w:val="18"/>
+    </w:rPr>
+  </w:style>
 </w:styles>
 </file>
 

</xml_diff>

<commit_message>
New datasets and change to the uniqness checker to use hashes isntead of values
</commit_message>
<xml_diff>
--- a/Exercise_1/Phase_2/12442103_Marko_Georgiev_Exercise_1_Phase_2.docx
+++ b/Exercise_1/Phase_2/12442103_Marko_Georgiev_Exercise_1_Phase_2.docx
@@ -79,12 +79,16 @@
     <w:p>
       <w:pPr>
         <w:pStyle w:val="Heading2"/>
+        <w:jc w:val="center"/>
       </w:pPr>
       <w:r>
         <w:t>Overview</w:t>
       </w:r>
     </w:p>
     <w:p>
+      <w:pPr>
+        <w:ind w:left="850" w:right="850"/>
+      </w:pPr>
       <w:r>
         <w:t>This report serves as an overview of</w:t>
       </w:r>
@@ -102,6 +106,22 @@
       <w:pPr>
         <w:pStyle w:val="Heading2"/>
       </w:pPr>
+    </w:p>
+    <w:p>
+      <w:pPr>
+        <w:sectPr>
+          <w:type w:val="continuous"/>
+          <w:pgSz w:w="12240" w:h="15840"/>
+          <w:pgMar w:top="1440" w:right="1440" w:bottom="1440" w:left="1440" w:header="708" w:footer="708" w:gutter="0"/>
+          <w:cols w:space="708"/>
+          <w:docGrid w:linePitch="360"/>
+        </w:sectPr>
+      </w:pPr>
+    </w:p>
+    <w:p>
+      <w:pPr>
+        <w:pStyle w:val="Heading2"/>
+      </w:pPr>
       <w:r>
         <w:t>Datasets Analysis</w:t>
       </w:r>
@@ -154,7 +174,10 @@
         <w:t xml:space="preserve">having multiple </w:t>
       </w:r>
       <w:r>
-        <w:t xml:space="preserve">copies of the exact same fingerprinted dataset, I might introduce bias into the fingerprint removal process. For example, since I have 5 copies </w:t>
+        <w:t xml:space="preserve">copies of the exact same fingerprinted dataset, I might introduce bias into the fingerprint removal process. For example, since I have </w:t>
+      </w:r>
+      <w:r>
+        <w:t xml:space="preserve">5 copies </w:t>
       </w:r>
       <w:r>
         <w:rPr>
@@ -229,11 +252,11 @@
         <w:t>uniqueness.csv</w:t>
       </w:r>
       <w:r>
-        <w:t xml:space="preserve">’ which tells me the number of times a dataset had unique values in a cell </w:t>
+        <w:t xml:space="preserve">’ which tells me the </w:t>
       </w:r>
       <w:r>
         <w:lastRenderedPageBreak/>
-        <w:t xml:space="preserve">where multiple datasets disagree </w:t>
+        <w:t xml:space="preserve">number of times a dataset had unique values in a cell where multiple datasets disagree </w:t>
       </w:r>
       <w:r>
         <w:t>(the number of unique values was &gt; 1 because of that dataset). The complete notebook that does these computations is in ‘</w:t>
@@ -292,7 +315,13 @@
     </w:p>
     <w:p>
       <w:r>
-        <w:t>An extremely important script in my approach is the ‘</w:t>
+        <w:t>An extremely important script in my approach is the</w:t>
+      </w:r>
+      <w:r>
+        <w:t xml:space="preserve"> script titled </w:t>
+      </w:r>
+      <w:r>
+        <w:t>‘</w:t>
       </w:r>
       <w:r>
         <w:rPr>
@@ -301,12 +330,23 @@
         <w:t>dataset_uniqueness_utils.py</w:t>
       </w:r>
       <w:r>
-        <w:t xml:space="preserve">’. This script contains </w:t>
-      </w:r>
-      <w:r>
-        <w:t>two functions: ‘</w:t>
+        <w:t>’</w:t>
+      </w:r>
+      <w:r>
+        <w:t xml:space="preserve">. </w:t>
+      </w:r>
+      <w:r>
+        <w:t xml:space="preserve">This script contains </w:t>
+      </w:r>
+      <w:r>
+        <w:t xml:space="preserve">two </w:t>
+      </w:r>
+      <w:proofErr w:type="gramStart"/>
+      <w:r>
+        <w:t>functions: ‘</w:t>
       </w:r>
       <w:proofErr w:type="spellStart"/>
+      <w:proofErr w:type="gramEnd"/>
       <w:r>
         <w:rPr>
           <w:rStyle w:val="file-namesChar"/>
@@ -315,7 +355,15 @@
       </w:r>
       <w:proofErr w:type="spellEnd"/>
       <w:r>
-        <w:t>’ a function that reads all files in the datasets-p2 directory and returns all unique datasets, their filenames, and how many there are, and ‘</w:t>
+        <w:t xml:space="preserve">’ a function that reads all files in the </w:t>
+      </w:r>
+      <w:proofErr w:type="gramStart"/>
+      <w:r>
+        <w:t>datasets</w:t>
+      </w:r>
+      <w:proofErr w:type="gramEnd"/>
+      <w:r>
+        <w:t>-p2 directory and returns all unique datasets, their filenames, and how many there are, and ‘</w:t>
       </w:r>
       <w:proofErr w:type="spellStart"/>
       <w:r>
@@ -389,7 +437,10 @@
       </w:r>
       <w:proofErr w:type="spellEnd"/>
       <w:r>
-        <w:t xml:space="preserve">, then it’s treated as a categorical value, and if not as numeric. </w:t>
+        <w:t xml:space="preserve">, then it’s treated as a categorical value, and if not </w:t>
+      </w:r>
+      <w:r>
+        <w:t xml:space="preserve">as numeric. </w:t>
       </w:r>
       <w:r>
         <w:t xml:space="preserve">The code also handles mixed-type data like e.g. if </w:t>
@@ -492,6 +543,18 @@
     <w:p>
       <w:pPr>
         <w:keepNext/>
+        <w:sectPr>
+          <w:type w:val="continuous"/>
+          <w:pgSz w:w="12240" w:h="15840"/>
+          <w:pgMar w:top="1440" w:right="1440" w:bottom="1440" w:left="1440" w:header="708" w:footer="708" w:gutter="0"/>
+          <w:cols w:num="2" w:space="708"/>
+          <w:docGrid w:linePitch="360"/>
+        </w:sectPr>
+      </w:pPr>
+    </w:p>
+    <w:p>
+      <w:pPr>
+        <w:keepNext/>
       </w:pPr>
       <w:r>
         <w:rPr>
@@ -499,10 +562,10 @@
         </w:rPr>
         <w:lastRenderedPageBreak/>
         <w:drawing>
-          <wp:inline distT="0" distB="0" distL="0" distR="0" wp14:anchorId="6F74B077" wp14:editId="3CBA1E6D">
-            <wp:extent cx="6082145" cy="991165"/>
-            <wp:effectExtent l="0" t="0" r="0" b="0"/>
-            <wp:docPr id="854682508" name="Picture 1"/>
+          <wp:inline distT="0" distB="0" distL="0" distR="0" wp14:anchorId="4932B628" wp14:editId="37C0AAD4">
+            <wp:extent cx="5943600" cy="968053"/>
+            <wp:effectExtent l="0" t="0" r="0" b="3810"/>
+            <wp:docPr id="854682508" name="Picture 1" descr="A screen shot of a computer code&#10;&#10;AI-generated content may be incorrect."/>
             <wp:cNvGraphicFramePr>
               <a:graphicFrameLocks xmlns:a="http://schemas.openxmlformats.org/drawingml/2006/main" noChangeAspect="1"/>
             </wp:cNvGraphicFramePr>
@@ -510,7 +573,7 @@
               <a:graphicData uri="http://schemas.openxmlformats.org/drawingml/2006/picture">
                 <pic:pic xmlns:pic="http://schemas.openxmlformats.org/drawingml/2006/picture">
                   <pic:nvPicPr>
-                    <pic:cNvPr id="854682508" name=""/>
+                    <pic:cNvPr id="854682508" name="Picture 1" descr="A screen shot of a computer code&#10;&#10;AI-generated content may be incorrect."/>
                     <pic:cNvPicPr/>
                   </pic:nvPicPr>
                   <pic:blipFill>
@@ -522,7 +585,7 @@
                   <pic:spPr>
                     <a:xfrm>
                       <a:off x="0" y="0"/>
-                      <a:ext cx="6300884" cy="1026811"/>
+                      <a:ext cx="5943600" cy="968053"/>
                     </a:xfrm>
                     <a:prstGeom prst="rect">
                       <a:avLst/>
@@ -553,8 +616,32 @@
       </w:fldSimple>
     </w:p>
     <w:p>
+      <w:pPr>
+        <w:sectPr>
+          <w:type w:val="continuous"/>
+          <w:pgSz w:w="12240" w:h="15840"/>
+          <w:pgMar w:top="1440" w:right="1440" w:bottom="1440" w:left="1440" w:header="708" w:footer="708" w:gutter="0"/>
+          <w:cols w:space="708"/>
+          <w:docGrid w:linePitch="360"/>
+        </w:sectPr>
+      </w:pPr>
+    </w:p>
+    <w:p>
       <w:r>
         <w:t xml:space="preserve">With this approach I can fully trace what happens and how the resulting dataset is created (by inspecting modification logs). </w:t>
+      </w:r>
+    </w:p>
+    <w:p>
+      <w:pPr>
+        <w:pStyle w:val="Heading2"/>
+      </w:pPr>
+      <w:r>
+        <w:t xml:space="preserve">Data Utility After the Attack </w:t>
+      </w:r>
+    </w:p>
+    <w:p>
+      <w:r>
+        <w:t xml:space="preserve"># TODO </w:t>
       </w:r>
     </w:p>
     <w:p>
@@ -766,7 +853,6 @@
     </w:p>
     <w:p>
       <w:r>
-        <w:lastRenderedPageBreak/>
         <w:t xml:space="preserve">Again, considering my probability based (coin-flip) approach, I am </w:t>
       </w:r>
       <w:proofErr w:type="gramStart"/>
@@ -803,7 +889,11 @@
     </w:p>
     <w:p>
       <w:r>
-        <w:t xml:space="preserve">Considering my access to multiple dataset copies, of the five datasets which I have access to, 4 are unique. So, the only difficult part was deciding what to do with mixed values and writing the code. </w:t>
+        <w:t xml:space="preserve">Considering my access to multiple dataset copies, of the five datasets which I have </w:t>
+      </w:r>
+      <w:r>
+        <w:lastRenderedPageBreak/>
+        <w:t xml:space="preserve">access to, 4 are unique. So, the only difficult part was deciding what to do with mixed values and writing the code. </w:t>
       </w:r>
     </w:p>
     <w:p>
@@ -914,7 +1004,10 @@
         <w:t xml:space="preserve">For my approach since I am only changing about 1,8% of the data and using only given datasets with no noise. </w:t>
       </w:r>
       <w:r>
-        <w:t>The cleaning process relied solely on values already present in the fingerprinted datasets, using consensus-based strategies such as averaging or majority voting. This limited the risk of degrading data utility, as no synthetic values were introduced.</w:t>
+        <w:t xml:space="preserve">The cleaning </w:t>
+      </w:r>
+      <w:r>
+        <w:t>process relied solely on values already present in the fingerprinted datasets, using consensus-based strategies such as averaging or majority voting. This limited the risk of degrading data utility, as no synthetic values were introduced.</w:t>
       </w:r>
       <w:r>
         <w:t xml:space="preserve"> </w:t>
@@ -984,7 +1077,7 @@
       <w:type w:val="continuous"/>
       <w:pgSz w:w="12240" w:h="15840"/>
       <w:pgMar w:top="1440" w:right="1440" w:bottom="1440" w:left="1440" w:header="708" w:footer="708" w:gutter="0"/>
-      <w:cols w:space="708"/>
+      <w:cols w:num="2" w:space="708"/>
       <w:docGrid w:linePitch="360"/>
     </w:sectPr>
   </w:body>

</xml_diff>

<commit_message>
Version submitted for grading
</commit_message>
<xml_diff>
--- a/Exercise_1/Phase_2/12442103_Marko_Georgiev_Exercise_1_Phase_2.docx
+++ b/Exercise_1/Phase_2/12442103_Marko_Georgiev_Exercise_1_Phase_2.docx
@@ -101,11 +101,9 @@
       <w:r>
         <w:t xml:space="preserve"> </w:t>
       </w:r>
-    </w:p>
-    <w:p>
-      <w:pPr>
-        <w:pStyle w:val="Heading2"/>
-      </w:pPr>
+      <w:r>
+        <w:t xml:space="preserve">My approach combines all datasets I could get my hands on and introduces noise. I also measure data utility after the attack to ensure the resulting dataset preserves utility. </w:t>
+      </w:r>
     </w:p>
     <w:p>
       <w:pPr>
@@ -174,10 +172,16 @@
         <w:t xml:space="preserve">having multiple </w:t>
       </w:r>
       <w:r>
-        <w:t xml:space="preserve">copies of the exact same fingerprinted dataset, I might introduce bias into the fingerprint removal process. For example, since I have </w:t>
-      </w:r>
-      <w:r>
-        <w:t xml:space="preserve">5 copies </w:t>
+        <w:t xml:space="preserve">copies of the exact same fingerprinted dataset, I </w:t>
+      </w:r>
+      <w:r>
+        <w:t xml:space="preserve">might introduce bias into the fingerprint removal process. For example, since I have </w:t>
+      </w:r>
+      <w:r>
+        <w:t>10</w:t>
+      </w:r>
+      <w:r>
+        <w:t xml:space="preserve"> copies </w:t>
       </w:r>
       <w:r>
         <w:rPr>
@@ -243,7 +247,11 @@
         <w:t>summary.csv</w:t>
       </w:r>
       <w:r>
-        <w:t>’ file that tells us how many cells in total will be modified. Lastly, I have a file titled ‘</w:t>
+        <w:t xml:space="preserve">’ file </w:t>
+      </w:r>
+      <w:r>
+        <w:lastRenderedPageBreak/>
+        <w:t>that tells us how many cells in total will be modified. Lastly, I have a file titled ‘</w:t>
       </w:r>
       <w:r>
         <w:rPr>
@@ -252,11 +260,7 @@
         <w:t>uniqueness.csv</w:t>
       </w:r>
       <w:r>
-        <w:t xml:space="preserve">’ which tells me the </w:t>
-      </w:r>
-      <w:r>
-        <w:lastRenderedPageBreak/>
-        <w:t xml:space="preserve">number of times a dataset had unique values in a cell where multiple datasets disagree </w:t>
+        <w:t xml:space="preserve">’ which tells me the number of times a dataset had unique values in a cell where multiple datasets disagree </w:t>
       </w:r>
       <w:r>
         <w:t>(the number of unique values was &gt; 1 because of that dataset). The complete notebook that does these computations is in ‘</w:t>
@@ -318,10 +322,7 @@
         <w:t>An extremely important script in my approach is the</w:t>
       </w:r>
       <w:r>
-        <w:t xml:space="preserve"> script titled </w:t>
-      </w:r>
-      <w:r>
-        <w:t>‘</w:t>
+        <w:t xml:space="preserve"> script titled ‘</w:t>
       </w:r>
       <w:r>
         <w:rPr>
@@ -330,10 +331,7 @@
         <w:t>dataset_uniqueness_utils.py</w:t>
       </w:r>
       <w:r>
-        <w:t>’</w:t>
-      </w:r>
-      <w:r>
-        <w:t xml:space="preserve">. </w:t>
+        <w:t xml:space="preserve">’. </w:t>
       </w:r>
       <w:r>
         <w:t xml:space="preserve">This script contains </w:t>
@@ -426,7 +424,10 @@
         <w:t>['3', '3', '3', '3']</w:t>
       </w:r>
       <w:r>
-        <w:t xml:space="preserve">. Next, since I have both categorical and numeric values, I try to cast all unique values into a float. If the result is </w:t>
+        <w:t xml:space="preserve">. Next, since I have both categorical and numeric values, I try to cast all unique </w:t>
+      </w:r>
+      <w:r>
+        <w:t xml:space="preserve">values into a float. If the result is </w:t>
       </w:r>
       <w:proofErr w:type="spellStart"/>
       <w:r>
@@ -437,10 +438,7 @@
       </w:r>
       <w:proofErr w:type="spellEnd"/>
       <w:r>
-        <w:t xml:space="preserve">, then it’s treated as a categorical value, and if not </w:t>
-      </w:r>
-      <w:r>
-        <w:t xml:space="preserve">as numeric. </w:t>
+        <w:t xml:space="preserve">, then it’s treated as a categorical value, and if not as numeric. </w:t>
       </w:r>
       <w:r>
         <w:t xml:space="preserve">The code also handles mixed-type data like e.g. if </w:t>
@@ -491,6 +489,40 @@
       </w:r>
       <w:r>
         <w:t xml:space="preserve"> of the attack as well as explanation why a new version was created.</w:t>
+      </w:r>
+      <w:r>
+        <w:t xml:space="preserve"> </w:t>
+      </w:r>
+    </w:p>
+    <w:p>
+      <w:pPr>
+        <w:pStyle w:val="Heading4"/>
+      </w:pPr>
+      <w:r>
+        <w:t>Introduction of Noise</w:t>
+      </w:r>
+    </w:p>
+    <w:p>
+      <w:r>
+        <w:t>For categorical cells with unanimous values across all datasets, there is a 0.5% chance of replacing the value with a random alternative from that column.</w:t>
+      </w:r>
+      <w:r>
+        <w:t xml:space="preserve"> </w:t>
+      </w:r>
+      <w:r>
+        <w:t>For mixed-type cells, a 0.5% chance allows the algorithm to choose a categorical value instead of the numeric consensus.</w:t>
+      </w:r>
+      <w:r>
+        <w:t xml:space="preserve"> See V3 of the ‘</w:t>
+      </w:r>
+      <w:r>
+        <w:rPr>
+          <w:rStyle w:val="file-namesChar"/>
+        </w:rPr>
+        <w:t>P2-Collusion-Attack.ipynb</w:t>
+      </w:r>
+      <w:r>
+        <w:t xml:space="preserve">’ file. </w:t>
       </w:r>
     </w:p>
     <w:p>
@@ -505,7 +537,11 @@
     </w:p>
     <w:p>
       <w:r>
-        <w:t xml:space="preserve">The cleaned dataset and its associated modification log are saved in a version-controlled structure under the </w:t>
+        <w:t>The cleaned dataset and its associated modification log are saved in a version-</w:t>
+      </w:r>
+      <w:r>
+        <w:lastRenderedPageBreak/>
+        <w:t xml:space="preserve">controlled structure under the </w:t>
       </w:r>
       <w:r>
         <w:rPr>
@@ -543,29 +579,13 @@
     <w:p>
       <w:pPr>
         <w:keepNext/>
-        <w:sectPr>
-          <w:type w:val="continuous"/>
-          <w:pgSz w:w="12240" w:h="15840"/>
-          <w:pgMar w:top="1440" w:right="1440" w:bottom="1440" w:left="1440" w:header="708" w:footer="708" w:gutter="0"/>
-          <w:cols w:num="2" w:space="708"/>
-          <w:docGrid w:linePitch="360"/>
-        </w:sectPr>
-      </w:pPr>
-    </w:p>
-    <w:p>
-      <w:pPr>
-        <w:keepNext/>
-      </w:pPr>
-      <w:r>
-        <w:rPr>
-          <w:noProof/>
-        </w:rPr>
-        <w:lastRenderedPageBreak/>
+      </w:pPr>
+      <w:r>
         <w:drawing>
-          <wp:inline distT="0" distB="0" distL="0" distR="0" wp14:anchorId="4932B628" wp14:editId="37C0AAD4">
-            <wp:extent cx="5943600" cy="968053"/>
-            <wp:effectExtent l="0" t="0" r="0" b="3810"/>
-            <wp:docPr id="854682508" name="Picture 1" descr="A screen shot of a computer code&#10;&#10;AI-generated content may be incorrect."/>
+          <wp:inline distT="0" distB="0" distL="0" distR="0" wp14:anchorId="42C9B2CF" wp14:editId="550875CF">
+            <wp:extent cx="2747010" cy="424815"/>
+            <wp:effectExtent l="0" t="0" r="0" b="0"/>
+            <wp:docPr id="2029667208" name="Picture 1" descr="A screen shot of a computer code&#10;&#10;AI-generated content may be incorrect."/>
             <wp:cNvGraphicFramePr>
               <a:graphicFrameLocks xmlns:a="http://schemas.openxmlformats.org/drawingml/2006/main" noChangeAspect="1"/>
             </wp:cNvGraphicFramePr>
@@ -573,7 +593,7 @@
               <a:graphicData uri="http://schemas.openxmlformats.org/drawingml/2006/picture">
                 <pic:pic xmlns:pic="http://schemas.openxmlformats.org/drawingml/2006/picture">
                   <pic:nvPicPr>
-                    <pic:cNvPr id="854682508" name="Picture 1" descr="A screen shot of a computer code&#10;&#10;AI-generated content may be incorrect."/>
+                    <pic:cNvPr id="2029667208" name="Picture 1" descr="A screen shot of a computer code&#10;&#10;AI-generated content may be incorrect."/>
                     <pic:cNvPicPr/>
                   </pic:nvPicPr>
                   <pic:blipFill>
@@ -585,7 +605,7 @@
                   <pic:spPr>
                     <a:xfrm>
                       <a:off x="0" y="0"/>
-                      <a:ext cx="5943600" cy="968053"/>
+                      <a:ext cx="2747010" cy="424815"/>
                     </a:xfrm>
                     <a:prstGeom prst="rect">
                       <a:avLst/>
@@ -616,17 +636,6 @@
       </w:fldSimple>
     </w:p>
     <w:p>
-      <w:pPr>
-        <w:sectPr>
-          <w:type w:val="continuous"/>
-          <w:pgSz w:w="12240" w:h="15840"/>
-          <w:pgMar w:top="1440" w:right="1440" w:bottom="1440" w:left="1440" w:header="708" w:footer="708" w:gutter="0"/>
-          <w:cols w:space="708"/>
-          <w:docGrid w:linePitch="360"/>
-        </w:sectPr>
-      </w:pPr>
-    </w:p>
-    <w:p>
       <w:r>
         <w:t xml:space="preserve">With this approach I can fully trace what happens and how the resulting dataset is created (by inspecting modification logs). </w:t>
       </w:r>
@@ -635,13 +644,40 @@
       <w:pPr>
         <w:pStyle w:val="Heading2"/>
       </w:pPr>
-      <w:r>
-        <w:t xml:space="preserve">Data Utility After the Attack </w:t>
-      </w:r>
-    </w:p>
-    <w:p>
-      <w:r>
-        <w:t xml:space="preserve"># TODO </w:t>
+      <w:bookmarkStart w:id="2" w:name="_Post-Attack_Data_Utility"/>
+      <w:bookmarkEnd w:id="2"/>
+      <w:r>
+        <w:t xml:space="preserve">Post-Attack </w:t>
+      </w:r>
+      <w:r>
+        <w:t xml:space="preserve">Data Utility </w:t>
+      </w:r>
+    </w:p>
+    <w:p>
+      <w:r>
+        <w:t>After the attack, I measured post-attack data utility by comparing my cleaned dataset to all fingerprinted versions using cell change rate, KS tests, mean/std differences, Jaccard similarity, and correlation matrix distance. The results show minimal distortion, confirming my method preserves statistical structure and categorical integrity while effectively removing the fingerprint.</w:t>
+      </w:r>
+      <w:r>
+        <w:t xml:space="preserve"> Refer to the ‘</w:t>
+      </w:r>
+      <w:proofErr w:type="spellStart"/>
+      <w:r>
+        <w:rPr>
+          <w:rStyle w:val="file-namesChar"/>
+        </w:rPr>
+        <w:t>utilitiy-</w:t>
+      </w:r>
+      <w:proofErr w:type="gramStart"/>
+      <w:r>
+        <w:rPr>
+          <w:rStyle w:val="file-namesChar"/>
+        </w:rPr>
+        <w:t>comparisson.ipynb</w:t>
+      </w:r>
+      <w:proofErr w:type="spellEnd"/>
+      <w:proofErr w:type="gramEnd"/>
+      <w:r>
+        <w:t>’ file for the full output.</w:t>
       </w:r>
     </w:p>
     <w:p>
@@ -819,13 +855,11 @@
       <w:r>
         <w:t xml:space="preserve">’, I am </w:t>
       </w:r>
-      <w:proofErr w:type="gramStart"/>
-      <w:r>
-        <w:t>fairly sure</w:t>
-      </w:r>
-      <w:proofErr w:type="gramEnd"/>
-      <w:r>
-        <w:t xml:space="preserve"> that the fingerprint is removed without trace. </w:t>
+      <w:r>
+        <w:t xml:space="preserve">very confident </w:t>
+      </w:r>
+      <w:r>
+        <w:t xml:space="preserve">that the fingerprint is removed without trace. </w:t>
       </w:r>
     </w:p>
     <w:p>
@@ -848,124 +882,77 @@
           <w:b/>
           <w:bCs/>
         </w:rPr>
-        <w:t>7/10</w:t>
-      </w:r>
-    </w:p>
-    <w:p>
-      <w:r>
-        <w:t xml:space="preserve">Again, considering my probability based (coin-flip) approach, I am </w:t>
-      </w:r>
-      <w:proofErr w:type="gramStart"/>
-      <w:r>
-        <w:t>fairly certain</w:t>
-      </w:r>
-      <w:proofErr w:type="gramEnd"/>
-      <w:r>
-        <w:t xml:space="preserve"> that no collaborator can be detected. However, I do think that with more dataset copies my confidence will increase. </w:t>
-      </w:r>
-    </w:p>
-    <w:p>
-      <w:pPr>
-        <w:pStyle w:val="Heading4"/>
-      </w:pPr>
-      <w:r>
-        <w:t>6. How difficult did you find the task of disrupting the fingerprint? (0-10)</w:t>
-      </w:r>
-    </w:p>
-    <w:p>
-      <w:pPr>
+        <w:t>8</w:t>
+      </w:r>
+      <w:r>
         <w:rPr>
           <w:b/>
           <w:bCs/>
         </w:rPr>
-      </w:pPr>
-      <w:r>
+        <w:t>/10</w:t>
+      </w:r>
+    </w:p>
+    <w:p>
+      <w:r>
+        <w:lastRenderedPageBreak/>
+        <w:t xml:space="preserve">Again, considering my probability based (coin-flip) approach, I am </w:t>
+      </w:r>
+      <w:r>
+        <w:t>certain</w:t>
+      </w:r>
+      <w:r>
+        <w:t xml:space="preserve"> that no collaborator can be detected. However, I do think that with more dataset copies my confidence will increase. </w:t>
+      </w:r>
+      <w:r>
+        <w:t xml:space="preserve">The introduction of noise further supports my confidence. </w:t>
+      </w:r>
+    </w:p>
+    <w:p>
+      <w:pPr>
+        <w:pStyle w:val="Heading4"/>
+      </w:pPr>
+      <w:r>
+        <w:t>6. How difficult did you find the task of disrupting the fingerprint? (0-10)</w:t>
+      </w:r>
+    </w:p>
+    <w:p>
+      <w:pPr>
         <w:rPr>
           <w:b/>
           <w:bCs/>
         </w:rPr>
-        <w:t>4/10</w:t>
-      </w:r>
-    </w:p>
-    <w:p>
-      <w:r>
-        <w:t xml:space="preserve">Considering my access to multiple dataset copies, of the five datasets which I have </w:t>
-      </w:r>
-      <w:r>
-        <w:lastRenderedPageBreak/>
-        <w:t xml:space="preserve">access to, 4 are unique. So, the only difficult part was deciding what to do with mixed values and writing the code. </w:t>
-      </w:r>
-    </w:p>
-    <w:p>
-      <w:pPr>
-        <w:pStyle w:val="Heading4"/>
-      </w:pPr>
-      <w:r>
-        <w:t>7. How many collaborators (including Bob) did you work with? (Answer truthfully, there is no wrong answer here)</w:t>
-      </w:r>
-    </w:p>
-    <w:p>
-      <w:r>
-        <w:t xml:space="preserve">I worked with Bob and </w:t>
-      </w:r>
+      </w:pPr>
       <w:r>
         <w:rPr>
           <w:b/>
           <w:bCs/>
         </w:rPr>
-        <w:t>three students</w:t>
-      </w:r>
-      <w:r>
-        <w:t>, as of writing this report.</w:t>
-      </w:r>
-    </w:p>
-    <w:p>
-      <w:pPr>
-        <w:pStyle w:val="Heading4"/>
-      </w:pPr>
-      <w:r>
-        <w:t>8. Why do you believe your attack was effective (or not)?</w:t>
-      </w:r>
-    </w:p>
-    <w:p>
-      <w:r>
-        <w:t xml:space="preserve">I believe my attack </w:t>
+        <w:t>4</w:t>
       </w:r>
       <w:r>
         <w:rPr>
           <w:b/>
           <w:bCs/>
         </w:rPr>
-        <w:t>was successful</w:t>
-      </w:r>
-      <w:r>
-        <w:t xml:space="preserve">, due to the randomized handling of values, </w:t>
-      </w:r>
-      <w:r>
-        <w:t xml:space="preserve">introducing unpredictability. </w:t>
-      </w:r>
-    </w:p>
-    <w:p>
-      <w:pPr>
-        <w:pStyle w:val="Heading4"/>
-      </w:pPr>
-      <w:r>
-        <w:t>9. If you had more time, what would you do differently?</w:t>
-      </w:r>
-    </w:p>
-    <w:p>
-      <w:r>
-        <w:t xml:space="preserve">This is an easy one. If I didn’t already have 4 assignments and two exams for this week, I would have </w:t>
+        <w:t>.5</w:t>
       </w:r>
       <w:r>
         <w:rPr>
           <w:b/>
           <w:bCs/>
         </w:rPr>
-        <w:t>introduced noise</w:t>
-      </w:r>
-      <w:r>
-        <w:t xml:space="preserve"> into the attack to make it even more likely that no contributor can be detected. </w:t>
+        <w:t>/10</w:t>
+      </w:r>
+    </w:p>
+    <w:p>
+      <w:r>
+        <w:t xml:space="preserve">Considering my access to multiple dataset copies, of the datasets </w:t>
+      </w:r>
+      <w:r>
+        <w:t>7</w:t>
+      </w:r>
+      <w:r>
+        <w:t xml:space="preserve"> are unique. So, the only difficult part was deciding what to do with mixed values and writing the code. </w:t>
       </w:r>
     </w:p>
     <w:p>
@@ -973,81 +960,32 @@
         <w:pStyle w:val="Heading4"/>
       </w:pPr>
       <w:r>
-        <w:t>10. Did you notice any patterns in the data or in the dataset differences that gave you hints about the fingerprinting method?</w:t>
-      </w:r>
-    </w:p>
-    <w:p>
-      <w:r>
-        <w:t xml:space="preserve">The difference map is the only reference point I have for the data. My whole attack is based on using the heat map implicitly. Where there is difference there is an opportunity for cleaning. So, while I can’t explicitly state where the fingerprint is, </w:t>
+        <w:t>7. How many collaborators (including Bob) did you work with? (Answer truthfully, there is no wrong answer here)</w:t>
+      </w:r>
+    </w:p>
+    <w:p>
+      <w:r>
+        <w:t xml:space="preserve">I worked with Bob and </w:t>
+      </w:r>
+      <w:r>
+        <w:t>~</w:t>
       </w:r>
       <w:r>
         <w:rPr>
           <w:b/>
           <w:bCs/>
         </w:rPr>
-        <w:t>my attack can and does</w:t>
-      </w:r>
-      <w:r>
-        <w:t xml:space="preserve">. </w:t>
-      </w:r>
-    </w:p>
-    <w:p>
-      <w:pPr>
-        <w:pStyle w:val="Heading4"/>
-      </w:pPr>
-      <w:r>
-        <w:t>11. What was your biggest challenge in balancing fingerprint disruption and data utility?</w:t>
-      </w:r>
-    </w:p>
-    <w:p>
-      <w:r>
-        <w:t xml:space="preserve">For my approach since I am only changing about 1,8% of the data and using only given datasets with no noise. </w:t>
-      </w:r>
-      <w:r>
-        <w:t xml:space="preserve">The cleaning </w:t>
-      </w:r>
-      <w:r>
-        <w:t>process relied solely on values already present in the fingerprinted datasets, using consensus-based strategies such as averaging or majority voting. This limited the risk of degrading data utility, as no synthetic values were introduced.</w:t>
-      </w:r>
-      <w:r>
-        <w:t xml:space="preserve"> </w:t>
-      </w:r>
-      <w:r>
-        <w:t xml:space="preserve">Therefore, the challenge was not in preserving </w:t>
-      </w:r>
-      <w:r>
-        <w:t>utility but</w:t>
-      </w:r>
-      <w:r>
-        <w:t xml:space="preserve"> ensuring that modification</w:t>
-      </w:r>
-      <w:r>
-        <w:t>s</w:t>
-      </w:r>
-      <w:r>
-        <w:t xml:space="preserve"> improved robustness against fingerprint</w:t>
-      </w:r>
-      <w:r>
-        <w:t>ing</w:t>
-      </w:r>
-      <w:r>
-        <w:t xml:space="preserve"> without degrading interpretability or downstream task performance. Given that all modifications were derived from real, observed values, I can confidently argue that the cleaned dataset </w:t>
+        <w:t>7</w:t>
       </w:r>
       <w:r>
         <w:rPr>
           <w:b/>
           <w:bCs/>
         </w:rPr>
-        <w:t>preserves at least the utility of the worst fingerprinted dataset</w:t>
-      </w:r>
-      <w:r>
-        <w:t xml:space="preserve"> used in its creation</w:t>
-      </w:r>
-      <w:r>
-        <w:t xml:space="preserve">, </w:t>
-      </w:r>
-      <w:r>
-        <w:t>if not more.</w:t>
+        <w:t xml:space="preserve"> students</w:t>
+      </w:r>
+      <w:r>
+        <w:t>, as of writing this report.</w:t>
       </w:r>
     </w:p>
     <w:p>
@@ -1055,22 +993,208 @@
         <w:pStyle w:val="Heading4"/>
       </w:pPr>
       <w:r>
-        <w:t>12. How does having multiple datasets help or complicate your attack?</w:t>
-      </w:r>
-    </w:p>
-    <w:p>
-      <w:r>
-        <w:t xml:space="preserve">My attack relies on having multiple dataset copies, so my answer is it </w:t>
+        <w:t>8. Why do you believe your attack was effective (or not)?</w:t>
+      </w:r>
+    </w:p>
+    <w:p>
+      <w:r>
+        <w:t xml:space="preserve">I believe my attack </w:t>
       </w:r>
       <w:r>
         <w:rPr>
           <w:b/>
           <w:bCs/>
         </w:rPr>
+        <w:t>was successful</w:t>
+      </w:r>
+      <w:r>
+        <w:t xml:space="preserve">, due to the randomized handling of values, </w:t>
+      </w:r>
+      <w:r>
+        <w:t xml:space="preserve">introducing unpredictability. </w:t>
+      </w:r>
+    </w:p>
+    <w:p>
+      <w:pPr>
+        <w:pStyle w:val="Heading4"/>
+      </w:pPr>
+      <w:r>
+        <w:t>9. If you had more time, what would you do differently?</w:t>
+      </w:r>
+    </w:p>
+    <w:p>
+      <w:r>
+        <w:t xml:space="preserve">Given the added time (date extension to May). I previously didn’t have time to introduce noise. Perhaps, with more skill and time to study fingerprinting, I would try to </w:t>
+      </w:r>
+      <w:r>
+        <w:rPr>
+          <w:b/>
+          <w:bCs/>
+        </w:rPr>
+        <w:t>extract the fingerprint pattern</w:t>
+      </w:r>
+      <w:r>
+        <w:t xml:space="preserve">. </w:t>
+      </w:r>
+    </w:p>
+    <w:p>
+      <w:pPr>
+        <w:pStyle w:val="Heading4"/>
+      </w:pPr>
+      <w:r>
+        <w:t>10. Did you notice any patterns in the data or in the dataset differences that gave you hints about the fingerprinting method?</w:t>
+      </w:r>
+    </w:p>
+    <w:p>
+      <w:r>
+        <w:t xml:space="preserve">The difference map is the only reference point I have for the data. My whole attack is based on using the heat map implicitly. </w:t>
+      </w:r>
+      <w:r>
+        <w:t xml:space="preserve">Where there is difference there is an opportunity for cleaning. So, while I can’t explicitly state where the fingerprint is, </w:t>
+      </w:r>
+      <w:r>
+        <w:rPr>
+          <w:b/>
+          <w:bCs/>
+        </w:rPr>
+        <w:t>my attack can and does</w:t>
+      </w:r>
+      <w:r>
+        <w:t xml:space="preserve">. </w:t>
+      </w:r>
+    </w:p>
+    <w:p>
+      <w:pPr>
+        <w:pStyle w:val="Heading4"/>
+      </w:pPr>
+      <w:r>
+        <w:t>11. What was your biggest challenge in balancing fingerprint disruption and data utility?</w:t>
+      </w:r>
+    </w:p>
+    <w:p>
+      <w:r>
+        <w:t xml:space="preserve">For my approach since I am only changing about </w:t>
+      </w:r>
+      <w:r>
+        <w:t>2</w:t>
+      </w:r>
+      <w:r>
+        <w:t>.6% to 3</w:t>
+      </w:r>
+      <w:r>
+        <w:t xml:space="preserve">% of the data and using only given datasets with no noise. </w:t>
+      </w:r>
+      <w:r>
+        <w:t>The cleaning process relied solely on values already present in the fingerprinted datasets, using consensus-based strategies such as averaging or majority voting</w:t>
+      </w:r>
+      <w:r>
+        <w:t xml:space="preserve"> (See section ‘</w:t>
+      </w:r>
+      <w:hyperlink w:anchor="_Attack_Execution_Details" w:history="1">
+        <w:r>
+          <w:rPr>
+            <w:rStyle w:val="Hyperlink"/>
+          </w:rPr>
+          <w:t>Attack Execution Details</w:t>
+        </w:r>
+        <w:r>
+          <w:rPr>
+            <w:rStyle w:val="Hyperlink"/>
+          </w:rPr>
+          <w:t>’</w:t>
+        </w:r>
+      </w:hyperlink>
+      <w:r>
+        <w:t>. This limited the risk of degrading data utility, as no synthetic values were introduced</w:t>
+      </w:r>
+      <w:r>
+        <w:t xml:space="preserve"> (apart from the 0.5% noise)</w:t>
+      </w:r>
+      <w:r>
+        <w:t>.</w:t>
+      </w:r>
+      <w:r>
+        <w:t xml:space="preserve"> </w:t>
+      </w:r>
+      <w:r>
+        <w:t xml:space="preserve">Therefore, the challenge was not in preserving </w:t>
+      </w:r>
+      <w:r>
+        <w:t>utility but</w:t>
+      </w:r>
+      <w:r>
+        <w:t xml:space="preserve"> ensuring that modification</w:t>
+      </w:r>
+      <w:r>
+        <w:t>s</w:t>
+      </w:r>
+      <w:r>
+        <w:t xml:space="preserve"> improved robustness against fingerprint</w:t>
+      </w:r>
+      <w:r>
+        <w:t>ing</w:t>
+      </w:r>
+      <w:r>
+        <w:t xml:space="preserve"> without degrading interpretability or downstream task performance. Given that all modifications were derived from real, observed values, I can confidently argue that the cleaned dataset </w:t>
+      </w:r>
+      <w:r>
+        <w:rPr>
+          <w:b/>
+          <w:bCs/>
+        </w:rPr>
+        <w:t>preserves at least the utility of the worst fingerprinted dataset</w:t>
+      </w:r>
+      <w:r>
+        <w:t xml:space="preserve"> used in its creation</w:t>
+      </w:r>
+      <w:r>
+        <w:t xml:space="preserve">, </w:t>
+      </w:r>
+      <w:r>
+        <w:t>if not more.</w:t>
+      </w:r>
+      <w:r>
+        <w:t xml:space="preserve"> Refer to section ‘</w:t>
+      </w:r>
+      <w:hyperlink w:anchor="_Post-Attack_Data_Utility" w:history="1">
+        <w:r>
+          <w:rPr>
+            <w:rStyle w:val="Hyperlink"/>
+          </w:rPr>
+          <w:t>Post-Attack Data Utility</w:t>
+        </w:r>
+      </w:hyperlink>
+      <w:r>
+        <w:t>’ and the mentioned file, for more details.</w:t>
+      </w:r>
+    </w:p>
+    <w:p>
+      <w:pPr>
+        <w:pStyle w:val="Heading4"/>
+      </w:pPr>
+      <w:r>
+        <w:t>12. How does having multiple datasets help or complicate your attack?</w:t>
+      </w:r>
+    </w:p>
+    <w:p>
+      <w:r>
+        <w:t xml:space="preserve">My attack relies on having multiple dataset copies, so my answer is </w:t>
+      </w:r>
+      <w:r>
+        <w:t xml:space="preserve">not only it strongly </w:t>
+      </w:r>
+      <w:r>
+        <w:rPr>
+          <w:b/>
+          <w:bCs/>
+        </w:rPr>
         <w:t>helps</w:t>
       </w:r>
       <w:r>
-        <w:t xml:space="preserve"> my attack. </w:t>
+        <w:t xml:space="preserve"> my attack</w:t>
+      </w:r>
+      <w:r>
+        <w:t xml:space="preserve">, but my attack depends on it. </w:t>
       </w:r>
     </w:p>
     <w:sectPr>
@@ -2027,7 +2151,6 @@
   <w:style w:type="character" w:default="1" w:styleId="DefaultParagraphFont">
     <w:name w:val="Default Paragraph Font"/>
     <w:uiPriority w:val="1"/>
-    <w:semiHidden/>
     <w:unhideWhenUsed/>
   </w:style>
   <w:style w:type="table" w:default="1" w:styleId="TableNormal">

</xml_diff>